<commit_message>
Requirements student 3 - completed
</commit_message>
<xml_diff>
--- a/reports/Student #3/03 - Requirements - Student #3.docx
+++ b/reports/Student #3/03 - Requirements - Student #3.docx
@@ -1,10 +1,10 @@
 
 <file path=word/document.xml><?xml version="1.0" encoding="utf-8"?>
-<w:document xmlns:wpc="http://schemas.microsoft.com/office/word/2010/wordprocessingCanvas" xmlns:cx="http://schemas.microsoft.com/office/drawing/2014/chartex" xmlns:cx1="http://schemas.microsoft.com/office/drawing/2015/9/8/chartex" xmlns:cx2="http://schemas.microsoft.com/office/drawing/2015/10/21/chartex" xmlns:cx3="http://schemas.microsoft.com/office/drawing/2016/5/9/chartex" xmlns:cx4="http://schemas.microsoft.com/office/drawing/2016/5/10/chartex" xmlns:cx5="http://schemas.microsoft.com/office/drawing/2016/5/11/chartex" xmlns:cx6="http://schemas.microsoft.com/office/drawing/2016/5/12/chartex" xmlns:cx7="http://schemas.microsoft.com/office/drawing/2016/5/13/chartex" xmlns:cx8="http://schemas.microsoft.com/office/drawing/2016/5/14/chartex" xmlns:mc="http://schemas.openxmlformats.org/markup-compatibility/2006" xmlns:aink="http://schemas.microsoft.com/office/drawing/2016/ink" xmlns:am3d="http://schemas.microsoft.com/office/drawing/2017/model3d" xmlns:o="urn:schemas-microsoft-com:office:office" xmlns:oel="http://schemas.microsoft.com/office/2019/extlst" xmlns:r="http://schemas.openxmlformats.org/officeDocument/2006/relationships" xmlns:m="http://schemas.openxmlformats.org/officeDocument/2006/math" xmlns:v="urn:schemas-microsoft-com:vml" xmlns:wp14="http://schemas.microsoft.com/office/word/2010/wordprocessingDrawing" xmlns:wp="http://schemas.openxmlformats.org/drawingml/2006/wordprocessingDrawing" xmlns:w10="urn:schemas-microsoft-com:office:word" xmlns:w="http://schemas.openxmlformats.org/wordprocessingml/2006/main" xmlns:w14="http://schemas.microsoft.com/office/word/2010/wordml" xmlns:w15="http://schemas.microsoft.com/office/word/2012/wordml" xmlns:w16cex="http://schemas.microsoft.com/office/word/2018/wordml/cex" xmlns:w16cid="http://schemas.microsoft.com/office/word/2016/wordml/cid" xmlns:w16="http://schemas.microsoft.com/office/word/2018/wordml" xmlns:w16du="http://schemas.microsoft.com/office/word/2023/wordml/word16du" xmlns:w16sdtdh="http://schemas.microsoft.com/office/word/2020/wordml/sdtdatahash" xmlns:w16sdtfl="http://schemas.microsoft.com/office/word/2024/wordml/sdtformatlock" xmlns:w16se="http://schemas.microsoft.com/office/word/2015/wordml/symex" xmlns:wpg="http://schemas.microsoft.com/office/word/2010/wordprocessingGroup" xmlns:wpi="http://schemas.microsoft.com/office/word/2010/wordprocessingInk" xmlns:wne="http://schemas.microsoft.com/office/word/2006/wordml" xmlns:wps="http://schemas.microsoft.com/office/word/2010/wordprocessingShape" mc:Ignorable="w14 w15 w16se w16cid w16 w16cex w16sdtdh w16sdtfl w16du wp14">
+<w:document xmlns:wpc="http://schemas.microsoft.com/office/word/2010/wordprocessingCanvas" xmlns:cx="http://schemas.microsoft.com/office/drawing/2014/chartex" xmlns:mc="http://schemas.openxmlformats.org/markup-compatibility/2006" xmlns:o="urn:schemas-microsoft-com:office:office" xmlns:r="http://schemas.openxmlformats.org/officeDocument/2006/relationships" xmlns:m="http://schemas.openxmlformats.org/officeDocument/2006/math" xmlns:v="urn:schemas-microsoft-com:vml" xmlns:wp14="http://schemas.microsoft.com/office/word/2010/wordprocessingDrawing" xmlns:wp="http://schemas.openxmlformats.org/drawingml/2006/wordprocessingDrawing" xmlns:w10="urn:schemas-microsoft-com:office:word" xmlns:w="http://schemas.openxmlformats.org/wordprocessingml/2006/main" xmlns:w14="http://schemas.microsoft.com/office/word/2010/wordml" xmlns:w15="http://schemas.microsoft.com/office/word/2012/wordml" xmlns:w16se="http://schemas.microsoft.com/office/word/2015/wordml/symex" xmlns:wpg="http://schemas.microsoft.com/office/word/2010/wordprocessingGroup" xmlns:wpi="http://schemas.microsoft.com/office/word/2010/wordprocessingInk" xmlns:wne="http://schemas.microsoft.com/office/word/2006/wordml" xmlns:wps="http://schemas.microsoft.com/office/word/2010/wordprocessingShape" mc:Ignorable="w14 w15 w16se wp14">
   <w:body>
     <w:p>
       <w:pPr>
-        <w:pStyle w:val="Heading1"/>
+        <w:pStyle w:val="Ttulo1"/>
       </w:pPr>
       <w:r>
         <w:t>Requirements – Student #</w:t>
@@ -80,7 +80,7 @@
           </w:tcPr>
           <w:p>
             <w:pPr>
-              <w:pStyle w:val="NoSpacing"/>
+              <w:pStyle w:val="Sinespaciado"/>
               <w:rPr>
                 <w:rFonts w:asciiTheme="majorHAnsi" w:hAnsiTheme="majorHAnsi" w:cstheme="majorHAnsi"/>
               </w:rPr>
@@ -111,7 +111,6 @@
               </w:rPr>
               <w:tab/>
             </w:r>
-            <w:permStart w:id="379328249" w:edGrp="everyone"/>
             <w:sdt>
               <w:sdtPr>
                 <w:rPr>
@@ -131,23 +130,16 @@
                   <w:rPr>
                     <w:rFonts w:asciiTheme="majorHAnsi" w:hAnsiTheme="majorHAnsi" w:cstheme="majorHAnsi"/>
                   </w:rPr>
-                  <w:t xml:space="preserve"> CX</w:t>
+                  <w:t xml:space="preserve"> C1.060</w:t>
                 </w:r>
                 <w:r>
                   <w:rPr>
                     <w:rFonts w:asciiTheme="majorHAnsi" w:hAnsiTheme="majorHAnsi" w:cstheme="majorHAnsi"/>
                   </w:rPr>
-                  <w:t>.</w:t>
-                </w:r>
-                <w:r>
-                  <w:rPr>
-                    <w:rFonts w:asciiTheme="majorHAnsi" w:hAnsiTheme="majorHAnsi" w:cstheme="majorHAnsi"/>
-                  </w:rPr>
-                  <w:t xml:space="preserve">YYY  </w:t>
+                  <w:t xml:space="preserve">  </w:t>
                 </w:r>
               </w:sdtContent>
             </w:sdt>
-            <w:permEnd w:id="379328249"/>
           </w:p>
         </w:tc>
       </w:tr>
@@ -164,7 +156,7 @@
           </w:tcPr>
           <w:p>
             <w:pPr>
-              <w:pStyle w:val="NoSpacing"/>
+              <w:pStyle w:val="Sinespaciado"/>
               <w:rPr>
                 <w:rFonts w:asciiTheme="majorHAnsi" w:hAnsiTheme="majorHAnsi" w:cstheme="majorHAnsi"/>
                 <w:lang w:val="pt-PT"/>
@@ -193,7 +185,6 @@
               </w:rPr>
               <w:tab/>
             </w:r>
-            <w:permStart w:id="955522721" w:edGrp="everyone"/>
             <w:sdt>
               <w:sdtPr>
                 <w:rPr>
@@ -208,32 +199,16 @@
                 <w15:appearance w15:val="hidden"/>
                 <w:text/>
               </w:sdtPr>
-              <w:sdtEndPr/>
               <w:sdtContent>
                 <w:r>
                   <w:rPr>
                     <w:rFonts w:asciiTheme="majorHAnsi" w:hAnsiTheme="majorHAnsi" w:cstheme="majorHAnsi"/>
                     <w:lang w:val="pt-PT"/>
                   </w:rPr>
-                  <w:t xml:space="preserve"> https://github</w:t>
-                </w:r>
-                <w:r>
-                  <w:rPr>
-                    <w:rFonts w:asciiTheme="majorHAnsi" w:hAnsiTheme="majorHAnsi" w:cstheme="majorHAnsi"/>
-                    <w:lang w:val="pt-PT"/>
-                  </w:rPr>
-                  <w:t>.</w:t>
-                </w:r>
-                <w:r>
-                  <w:rPr>
-                    <w:rFonts w:asciiTheme="majorHAnsi" w:hAnsiTheme="majorHAnsi" w:cstheme="majorHAnsi"/>
-                    <w:lang w:val="pt-PT"/>
-                  </w:rPr>
-                  <w:t xml:space="preserve">com/xxxx  </w:t>
+                  <w:t xml:space="preserve"> https://github.com/DP2-C1-060/Acme-ANS-D01  </w:t>
                 </w:r>
               </w:sdtContent>
             </w:sdt>
-            <w:permEnd w:id="955522721"/>
           </w:p>
         </w:tc>
       </w:tr>
@@ -255,7 +230,7 @@
           </w:p>
           <w:p>
             <w:pPr>
-              <w:pStyle w:val="NoSpacing"/>
+              <w:pStyle w:val="Sinespaciado"/>
               <w:rPr>
                 <w:rFonts w:asciiTheme="majorHAnsi" w:hAnsiTheme="majorHAnsi" w:cstheme="majorBidi"/>
                 <w:b/>
@@ -276,7 +251,6 @@
               </w:rPr>
               <w:tab/>
             </w:r>
-            <w:permStart w:id="1490430286" w:edGrp="everyone"/>
             <w:r>
               <w:rPr>
                 <w:rFonts w:asciiTheme="majorHAnsi" w:hAnsiTheme="majorHAnsi" w:cstheme="majorBidi"/>
@@ -302,27 +276,14 @@
                   <w:rPr>
                     <w:rFonts w:asciiTheme="majorHAnsi" w:hAnsiTheme="majorHAnsi" w:cstheme="majorBidi"/>
                   </w:rPr>
-                  <w:t xml:space="preserve">Masked </w:t>
-                </w:r>
-                <w:r>
-                  <w:rPr>
-                    <w:rFonts w:asciiTheme="majorHAnsi" w:hAnsiTheme="majorHAnsi" w:cstheme="majorBidi"/>
-                  </w:rPr>
-                  <w:t>ID</w:t>
-                </w:r>
-                <w:r>
-                  <w:rPr>
-                    <w:rFonts w:asciiTheme="majorHAnsi" w:hAnsiTheme="majorHAnsi" w:cstheme="majorBidi"/>
-                  </w:rPr>
-                  <w:t xml:space="preserve"> number</w:t>
+                  <w:t>1748****Q</w:t>
                 </w:r>
               </w:sdtContent>
             </w:sdt>
           </w:p>
-          <w:permEnd w:id="1490430286"/>
           <w:p>
             <w:pPr>
-              <w:pStyle w:val="NoSpacing"/>
+              <w:pStyle w:val="Sinespaciado"/>
               <w:rPr>
                 <w:rFonts w:asciiTheme="majorHAnsi" w:hAnsiTheme="majorHAnsi" w:cstheme="majorHAnsi"/>
                 <w:b/>
@@ -349,7 +310,6 @@
               </w:rPr>
               <w:tab/>
             </w:r>
-            <w:permStart w:id="1588551831" w:edGrp="everyone"/>
             <w:sdt>
               <w:sdtPr>
                 <w:rPr>
@@ -369,15 +329,34 @@
                   <w:rPr>
                     <w:rFonts w:asciiTheme="majorHAnsi" w:hAnsiTheme="majorHAnsi" w:cstheme="majorHAnsi"/>
                   </w:rPr>
-                  <w:t xml:space="preserve"> uvus  </w:t>
+                  <w:t xml:space="preserve"> </w:t>
+                </w:r>
+                <w:proofErr w:type="spellStart"/>
+                <w:r>
+                  <w:rPr>
+                    <w:rFonts w:asciiTheme="majorHAnsi" w:hAnsiTheme="majorHAnsi" w:cstheme="majorHAnsi"/>
+                  </w:rPr>
+                  <w:t>nicpergom</w:t>
+                </w:r>
+                <w:proofErr w:type="spellEnd"/>
+                <w:r>
+                  <w:rPr>
+                    <w:rFonts w:asciiTheme="majorHAnsi" w:hAnsiTheme="majorHAnsi" w:cstheme="majorHAnsi"/>
+                  </w:rPr>
+                  <w:t xml:space="preserve"> </w:t>
+                </w:r>
+                <w:r>
+                  <w:rPr>
+                    <w:rFonts w:asciiTheme="majorHAnsi" w:hAnsiTheme="majorHAnsi" w:cstheme="majorHAnsi"/>
+                  </w:rPr>
+                  <w:t xml:space="preserve"> </w:t>
                 </w:r>
               </w:sdtContent>
             </w:sdt>
-            <w:permEnd w:id="1588551831"/>
           </w:p>
           <w:p>
             <w:pPr>
-              <w:pStyle w:val="NoSpacing"/>
+              <w:pStyle w:val="Sinespaciado"/>
               <w:rPr>
                 <w:rFonts w:asciiTheme="majorHAnsi" w:hAnsiTheme="majorHAnsi" w:cstheme="majorHAnsi"/>
               </w:rPr>
@@ -402,7 +381,6 @@
               </w:rPr>
               <w:tab/>
             </w:r>
-            <w:permStart w:id="441854091" w:edGrp="everyone"/>
             <w:sdt>
               <w:sdtPr>
                 <w:rPr>
@@ -422,15 +400,28 @@
                   <w:rPr>
                     <w:rFonts w:asciiTheme="majorHAnsi" w:hAnsiTheme="majorHAnsi" w:cstheme="majorHAnsi"/>
                   </w:rPr>
-                  <w:t xml:space="preserve"> Surnames, Name  </w:t>
+                  <w:t xml:space="preserve"> Pérez Gómez, </w:t>
+                </w:r>
+                <w:proofErr w:type="spellStart"/>
+                <w:r>
+                  <w:rPr>
+                    <w:rFonts w:asciiTheme="majorHAnsi" w:hAnsiTheme="majorHAnsi" w:cstheme="majorHAnsi"/>
+                  </w:rPr>
+                  <w:t>Nicolás</w:t>
+                </w:r>
+                <w:proofErr w:type="spellEnd"/>
+                <w:r>
+                  <w:rPr>
+                    <w:rFonts w:asciiTheme="majorHAnsi" w:hAnsiTheme="majorHAnsi" w:cstheme="majorHAnsi"/>
+                  </w:rPr>
+                  <w:t xml:space="preserve">  </w:t>
                 </w:r>
               </w:sdtContent>
             </w:sdt>
-            <w:permEnd w:id="441854091"/>
           </w:p>
           <w:p>
             <w:pPr>
-              <w:pStyle w:val="NoSpacing"/>
+              <w:pStyle w:val="Sinespaciado"/>
               <w:rPr>
                 <w:rFonts w:asciiTheme="majorHAnsi" w:hAnsiTheme="majorHAnsi" w:cstheme="majorHAnsi"/>
               </w:rPr>
@@ -455,11 +446,11 @@
               </w:rPr>
               <w:tab/>
             </w:r>
-            <w:permStart w:id="16126159" w:edGrp="everyone"/>
             <w:sdt>
               <w:sdtPr>
                 <w:rPr>
                   <w:rFonts w:asciiTheme="majorHAnsi" w:hAnsiTheme="majorHAnsi" w:cstheme="majorHAnsi"/>
+                  <w:u w:val="single"/>
                 </w:rPr>
                 <w:tag w:val="Roles2"/>
                 <w:id w:val="-1975901162"/>
@@ -474,12 +465,44 @@
                 <w:r>
                   <w:rPr>
                     <w:rFonts w:asciiTheme="majorHAnsi" w:hAnsiTheme="majorHAnsi" w:cstheme="majorHAnsi"/>
+                    <w:u w:val="single"/>
                   </w:rPr>
-                  <w:t xml:space="preserve"> role1, role2, role3  </w:t>
+                  <w:t xml:space="preserve"> </w:t>
+                </w:r>
+                <w:proofErr w:type="spellStart"/>
+                <w:r>
+                  <w:rPr>
+                    <w:rFonts w:asciiTheme="majorHAnsi" w:hAnsiTheme="majorHAnsi" w:cstheme="majorHAnsi"/>
+                    <w:u w:val="single"/>
+                  </w:rPr>
+                  <w:t>Programador</w:t>
+                </w:r>
+                <w:proofErr w:type="spellEnd"/>
+                <w:r>
+                  <w:rPr>
+                    <w:rFonts w:asciiTheme="majorHAnsi" w:hAnsiTheme="majorHAnsi" w:cstheme="majorHAnsi"/>
+                    <w:u w:val="single"/>
+                  </w:rPr>
+                  <w:t xml:space="preserve">, </w:t>
+                </w:r>
+                <w:proofErr w:type="spellStart"/>
+                <w:r>
+                  <w:rPr>
+                    <w:rFonts w:asciiTheme="majorHAnsi" w:hAnsiTheme="majorHAnsi" w:cstheme="majorHAnsi"/>
+                    <w:u w:val="single"/>
+                  </w:rPr>
+                  <w:t>Analista</w:t>
+                </w:r>
+                <w:proofErr w:type="spellEnd"/>
+                <w:r>
+                  <w:rPr>
+                    <w:rFonts w:asciiTheme="majorHAnsi" w:hAnsiTheme="majorHAnsi" w:cstheme="majorHAnsi"/>
+                    <w:u w:val="single"/>
+                  </w:rPr>
+                  <w:t xml:space="preserve"> </w:t>
                 </w:r>
               </w:sdtContent>
             </w:sdt>
-            <w:permEnd w:id="16126159"/>
           </w:p>
         </w:tc>
       </w:tr>
@@ -496,7 +519,7 @@
           </w:tcPr>
           <w:p>
             <w:pPr>
-              <w:pStyle w:val="NoSpacing"/>
+              <w:pStyle w:val="Sinespaciado"/>
               <w:rPr>
                 <w:rFonts w:asciiTheme="majorHAnsi" w:hAnsiTheme="majorHAnsi" w:cstheme="majorHAnsi"/>
               </w:rPr>
@@ -527,7 +550,6 @@
               </w:rPr>
               <w:tab/>
             </w:r>
-            <w:permStart w:id="925041655" w:edGrp="everyone"/>
             <w:sdt>
               <w:sdtPr>
                 <w:rPr>
@@ -547,21 +569,53 @@
                   <w:rPr>
                     <w:rFonts w:asciiTheme="majorHAnsi" w:hAnsiTheme="majorHAnsi" w:cstheme="majorHAnsi"/>
                   </w:rPr>
-                  <w:t xml:space="preserve"> place month day, year </w:t>
+                  <w:t xml:space="preserve"> Universidad de </w:t>
+                </w:r>
+                <w:proofErr w:type="spellStart"/>
+                <w:r>
+                  <w:rPr>
+                    <w:rFonts w:asciiTheme="majorHAnsi" w:hAnsiTheme="majorHAnsi" w:cstheme="majorHAnsi"/>
+                  </w:rPr>
+                  <w:t>sevilla</w:t>
+                </w:r>
+                <w:proofErr w:type="spellEnd"/>
+                <w:r>
+                  <w:rPr>
+                    <w:rFonts w:asciiTheme="majorHAnsi" w:hAnsiTheme="majorHAnsi" w:cstheme="majorHAnsi"/>
+                  </w:rPr>
+                  <w:t xml:space="preserve">, </w:t>
+                </w:r>
+                <w:proofErr w:type="spellStart"/>
+                <w:r>
+                  <w:rPr>
+                    <w:rFonts w:asciiTheme="majorHAnsi" w:hAnsiTheme="majorHAnsi" w:cstheme="majorHAnsi"/>
+                  </w:rPr>
+                  <w:t>Febrero</w:t>
+                </w:r>
+                <w:proofErr w:type="spellEnd"/>
+                <w:r>
+                  <w:rPr>
+                    <w:rFonts w:asciiTheme="majorHAnsi" w:hAnsiTheme="majorHAnsi" w:cstheme="majorHAnsi"/>
+                  </w:rPr>
+                  <w:t xml:space="preserve"> 20, 2025</w:t>
+                </w:r>
+                <w:r>
+                  <w:rPr>
+                    <w:rFonts w:asciiTheme="majorHAnsi" w:hAnsiTheme="majorHAnsi" w:cstheme="majorHAnsi"/>
+                  </w:rPr>
+                  <w:t xml:space="preserve"> </w:t>
                 </w:r>
               </w:sdtContent>
             </w:sdt>
-            <w:permEnd w:id="925041655"/>
           </w:p>
         </w:tc>
       </w:tr>
     </w:tbl>
     <w:p>
       <w:pPr>
-        <w:pStyle w:val="Heading1"/>
-      </w:pPr>
-      <w:r>
-        <w:lastRenderedPageBreak/>
+        <w:pStyle w:val="Ttulo1"/>
+      </w:pPr>
+      <w:r>
         <w:t>MANDATORY</w:t>
       </w:r>
       <w:r>
@@ -576,7 +630,7 @@
     </w:p>
     <w:p>
       <w:pPr>
-        <w:pStyle w:val="Heading2"/>
+        <w:pStyle w:val="Ttulo2"/>
       </w:pPr>
       <w:r>
         <w:t xml:space="preserve">Information requirements </w:t>
@@ -592,7 +646,7 @@
     </w:p>
     <w:p>
       <w:pPr>
-        <w:pStyle w:val="Heading2"/>
+        <w:pStyle w:val="Ttulo2"/>
       </w:pPr>
       <w:r>
         <w:t>Functional requirements</w:t>
@@ -723,13 +777,15 @@
         <w:t xml:space="preserve">. </w:t>
       </w:r>
     </w:p>
-    <w:permStart w:id="1733719730" w:edGrp="everyone"/>
     <w:p>
       <w:pPr>
         <w:pStyle w:val="Comment-Grader"/>
       </w:pPr>
       <w:sdt>
         <w:sdtPr>
+          <w:rPr>
+            <w:u w:val="single"/>
+          </w:rPr>
           <w:tag w:val="Verdict"/>
           <w:id w:val="-1048827586"/>
           <w:placeholder>
@@ -741,21 +797,32 @@
         <w:sdtEndPr/>
         <w:sdtContent>
           <w:r>
-            <w:t xml:space="preserve">   </w:t>
+            <w:rPr>
+              <w:u w:val="single"/>
+            </w:rPr>
+            <w:t xml:space="preserve">  </w:t>
+          </w:r>
+          <w:r>
+            <w:rPr>
+              <w:u w:val="single"/>
+            </w:rPr>
+            <w:t>x</w:t>
+          </w:r>
+          <w:r>
+            <w:rPr>
+              <w:u w:val="single"/>
+            </w:rPr>
+            <w:t xml:space="preserve"> </w:t>
           </w:r>
         </w:sdtContent>
       </w:sdt>
       <w:r>
-        <w:t xml:space="preserve"> </w:t>
-      </w:r>
-      <w:permEnd w:id="1733719730"/>
-      <w:r>
-        <w:t xml:space="preserve">   </w:t>
-      </w:r>
-    </w:p>
-    <w:p>
-      <w:pPr>
-        <w:pStyle w:val="Heading2"/>
+        <w:t xml:space="preserve">    </w:t>
+      </w:r>
+    </w:p>
+    <w:p>
+      <w:pPr>
+        <w:pStyle w:val="Ttulo2"/>
       </w:pPr>
       <w:r>
         <w:t>Non-functional requirements</w:t>
@@ -771,7 +838,7 @@
     </w:p>
     <w:p>
       <w:pPr>
-        <w:pStyle w:val="Heading2"/>
+        <w:pStyle w:val="Ttulo2"/>
       </w:pPr>
       <w:r>
         <w:t>Testing requirements</w:t>
@@ -787,7 +854,7 @@
     </w:p>
     <w:p>
       <w:pPr>
-        <w:pStyle w:val="Heading2"/>
+        <w:pStyle w:val="Ttulo2"/>
       </w:pPr>
       <w:r>
         <w:t>Managerial requirements</w:t>
@@ -807,7 +874,6 @@
         <w:t xml:space="preserve">.  </w:t>
       </w:r>
     </w:p>
-    <w:permStart w:id="244456920" w:edGrp="everyone"/>
     <w:p>
       <w:pPr>
         <w:pStyle w:val="Comment-Grader"/>
@@ -825,11 +891,16 @@
         <w:sdtEndPr/>
         <w:sdtContent>
           <w:r>
-            <w:t xml:space="preserve">    </w:t>
+            <w:t xml:space="preserve">  </w:t>
+          </w:r>
+          <w:r>
+            <w:t>x</w:t>
+          </w:r>
+          <w:r>
+            <w:t xml:space="preserve">  </w:t>
           </w:r>
         </w:sdtContent>
       </w:sdt>
-      <w:permEnd w:id="244456920"/>
       <w:r>
         <w:t xml:space="preserve">   </w:t>
       </w:r>
@@ -877,13 +948,12 @@
     </w:p>
     <w:p>
       <w:pPr>
-        <w:pStyle w:val="Heading1"/>
+        <w:pStyle w:val="Ttulo1"/>
         <w:rPr>
           <w:lang w:val="en-US"/>
         </w:rPr>
       </w:pPr>
       <w:r>
-        <w:lastRenderedPageBreak/>
         <w:t>MANDATORY</w:t>
       </w:r>
       <w:r>
@@ -901,7 +971,7 @@
     </w:p>
     <w:p>
       <w:pPr>
-        <w:pStyle w:val="Heading2"/>
+        <w:pStyle w:val="Ttulo2"/>
         <w:rPr>
           <w:lang w:val="en-US"/>
         </w:rPr>
@@ -1099,7 +1169,6 @@
         <w:t>.</w:t>
       </w:r>
     </w:p>
-    <w:permStart w:id="1580534963" w:edGrp="everyone"/>
     <w:p>
       <w:pPr>
         <w:pStyle w:val="Comment-Grader"/>
@@ -1121,7 +1190,6 @@
           </w:r>
         </w:sdtContent>
       </w:sdt>
-      <w:permEnd w:id="1580534963"/>
       <w:r>
         <w:t xml:space="preserve">  </w:t>
       </w:r>
@@ -1217,7 +1285,6 @@
       </w:r>
       <w:bookmarkEnd w:id="0"/>
     </w:p>
-    <w:permStart w:id="1685676958" w:edGrp="everyone"/>
     <w:p>
       <w:pPr>
         <w:pStyle w:val="Comment-Grader"/>
@@ -1239,7 +1306,6 @@
           </w:r>
         </w:sdtContent>
       </w:sdt>
-      <w:permEnd w:id="1685676958"/>
       <w:r>
         <w:t xml:space="preserve"> </w:t>
       </w:r>
@@ -1385,7 +1451,6 @@
       </w:r>
     </w:p>
     <w:bookmarkStart w:id="1" w:name="_Hlk157677981"/>
-    <w:permStart w:id="339812661" w:edGrp="everyone"/>
     <w:p>
       <w:pPr>
         <w:pStyle w:val="Comment-Grader"/>
@@ -1406,7 +1471,6 @@
           </w:r>
         </w:sdtContent>
       </w:sdt>
-      <w:permEnd w:id="339812661"/>
       <w:r>
         <w:t xml:space="preserve">   </w:t>
       </w:r>
@@ -1414,7 +1478,7 @@
     </w:p>
     <w:p>
       <w:pPr>
-        <w:pStyle w:val="Heading2"/>
+        <w:pStyle w:val="Ttulo2"/>
       </w:pPr>
       <w:r>
         <w:t>Functional requirements</w:t>
@@ -1430,7 +1494,7 @@
     </w:p>
     <w:p>
       <w:pPr>
-        <w:pStyle w:val="Heading2"/>
+        <w:pStyle w:val="Ttulo2"/>
       </w:pPr>
       <w:r>
         <w:t>Non-functional requirements</w:t>
@@ -1446,10 +1510,9 @@
     </w:p>
     <w:p>
       <w:pPr>
-        <w:pStyle w:val="Heading2"/>
-      </w:pPr>
-      <w:r>
-        <w:lastRenderedPageBreak/>
+        <w:pStyle w:val="Ttulo2"/>
+      </w:pPr>
+      <w:r>
         <w:t>Testing requirements</w:t>
       </w:r>
     </w:p>
@@ -1493,25 +1556,21 @@
       <w:r>
         <w:t>accounts with credentials “</w:t>
       </w:r>
-      <w:proofErr w:type="spellStart"/>
       <w:r>
         <w:rPr>
           <w:b/>
         </w:rPr>
         <w:t>memberX</w:t>
       </w:r>
-      <w:proofErr w:type="spellEnd"/>
       <w:r>
         <w:t>/</w:t>
       </w:r>
-      <w:proofErr w:type="spellStart"/>
       <w:r>
         <w:rPr>
           <w:b/>
         </w:rPr>
         <w:t>memberX</w:t>
       </w:r>
-      <w:proofErr w:type="spellEnd"/>
       <w:r>
         <w:t xml:space="preserve">” </w:t>
       </w:r>
@@ -1588,7 +1647,6 @@
         <w:t xml:space="preserve"> </w:t>
       </w:r>
     </w:p>
-    <w:permStart w:id="891315281" w:edGrp="everyone"/>
     <w:p>
       <w:pPr>
         <w:pStyle w:val="Comment-Grader"/>
@@ -1610,11 +1668,10 @@
           </w:r>
         </w:sdtContent>
       </w:sdt>
-      <w:permEnd w:id="891315281"/>
-    </w:p>
-    <w:p>
-      <w:pPr>
-        <w:pStyle w:val="Heading2"/>
+    </w:p>
+    <w:p>
+      <w:pPr>
+        <w:pStyle w:val="Ttulo2"/>
       </w:pPr>
       <w:r>
         <w:t>Managerial requirements</w:t>
@@ -1634,7 +1691,6 @@
         <w:t xml:space="preserve">.  </w:t>
       </w:r>
     </w:p>
-    <w:permStart w:id="338698352" w:edGrp="everyone"/>
     <w:p>
       <w:pPr>
         <w:pStyle w:val="Comment-Grader"/>
@@ -1656,7 +1712,6 @@
           </w:r>
         </w:sdtContent>
       </w:sdt>
-      <w:permEnd w:id="338698352"/>
       <w:r>
         <w:t xml:space="preserve">   </w:t>
       </w:r>
@@ -1664,7 +1719,7 @@
     <w:p/>
     <w:p>
       <w:pPr>
-        <w:pStyle w:val="Heading1"/>
+        <w:pStyle w:val="Ttulo1"/>
       </w:pPr>
       <w:r>
         <w:t>MANDATORY</w:t>
@@ -1681,7 +1736,7 @@
     </w:p>
     <w:p>
       <w:pPr>
-        <w:pStyle w:val="Heading2"/>
+        <w:pStyle w:val="Ttulo2"/>
       </w:pPr>
       <w:r>
         <w:t>Information requirements</w:t>
@@ -1697,7 +1752,7 @@
     </w:p>
     <w:p>
       <w:pPr>
-        <w:pStyle w:val="Heading2"/>
+        <w:pStyle w:val="Ttulo2"/>
       </w:pPr>
       <w:r>
         <w:t>Functional requirements</w:t>
@@ -1892,7 +1947,6 @@
         <w:t>.</w:t>
       </w:r>
     </w:p>
-    <w:permStart w:id="8470091" w:edGrp="everyone"/>
     <w:p>
       <w:pPr>
         <w:pStyle w:val="Comment-Grader"/>
@@ -1914,7 +1968,6 @@
           </w:r>
         </w:sdtContent>
       </w:sdt>
-      <w:permEnd w:id="8470091"/>
       <w:r>
         <w:t xml:space="preserve">    </w:t>
       </w:r>
@@ -2022,7 +2075,6 @@
         <w:t xml:space="preserve">. </w:t>
       </w:r>
     </w:p>
-    <w:permStart w:id="66585966" w:edGrp="everyone"/>
     <w:p>
       <w:pPr>
         <w:pStyle w:val="Comment-Grader"/>
@@ -2044,14 +2096,13 @@
           </w:r>
         </w:sdtContent>
       </w:sdt>
-      <w:permEnd w:id="66585966"/>
       <w:r>
         <w:t xml:space="preserve">    </w:t>
       </w:r>
     </w:p>
     <w:p>
       <w:pPr>
-        <w:pStyle w:val="Heading2"/>
+        <w:pStyle w:val="Ttulo2"/>
       </w:pPr>
       <w:r>
         <w:t>Non-functional requirements</w:t>
@@ -2067,7 +2118,7 @@
     </w:p>
     <w:p>
       <w:pPr>
-        <w:pStyle w:val="Heading2"/>
+        <w:pStyle w:val="Ttulo2"/>
       </w:pPr>
       <w:r>
         <w:t>Testing requirements</w:t>
@@ -2083,7 +2134,7 @@
     </w:p>
     <w:p>
       <w:pPr>
-        <w:pStyle w:val="Heading2"/>
+        <w:pStyle w:val="Ttulo2"/>
       </w:pPr>
       <w:r>
         <w:t>Managerial requirements</w:t>
@@ -2103,7 +2154,6 @@
         <w:t xml:space="preserve">.  </w:t>
       </w:r>
     </w:p>
-    <w:permStart w:id="1123494185" w:edGrp="everyone"/>
     <w:p>
       <w:pPr>
         <w:pStyle w:val="Comment-Grader"/>
@@ -2125,14 +2175,13 @@
           </w:r>
         </w:sdtContent>
       </w:sdt>
-      <w:permEnd w:id="1123494185"/>
       <w:r>
         <w:t xml:space="preserve">   </w:t>
       </w:r>
     </w:p>
     <w:p>
       <w:pPr>
-        <w:pStyle w:val="Heading1"/>
+        <w:pStyle w:val="Ttulo1"/>
       </w:pPr>
       <w:r>
         <w:t>MANDATORY</w:t>
@@ -2149,7 +2198,7 @@
     </w:p>
     <w:p>
       <w:pPr>
-        <w:pStyle w:val="Heading2"/>
+        <w:pStyle w:val="Ttulo2"/>
       </w:pPr>
       <w:r>
         <w:t xml:space="preserve">Information requirements </w:t>
@@ -2172,7 +2221,6 @@
         <w:t xml:space="preserve">  </w:t>
       </w:r>
     </w:p>
-    <w:permStart w:id="955400387" w:edGrp="everyone"/>
     <w:p>
       <w:pPr>
         <w:pStyle w:val="Comment-Grader"/>
@@ -2194,14 +2242,13 @@
           </w:r>
         </w:sdtContent>
       </w:sdt>
-      <w:permEnd w:id="955400387"/>
       <w:r>
         <w:t xml:space="preserve">   </w:t>
       </w:r>
     </w:p>
     <w:p>
       <w:pPr>
-        <w:pStyle w:val="Heading2"/>
+        <w:pStyle w:val="Ttulo2"/>
       </w:pPr>
       <w:r>
         <w:t>Functional requirements</w:t>
@@ -2217,7 +2264,7 @@
     </w:p>
     <w:p>
       <w:pPr>
-        <w:pStyle w:val="Heading2"/>
+        <w:pStyle w:val="Ttulo2"/>
       </w:pPr>
       <w:r>
         <w:t>Non-functional requirements</w:t>
@@ -2233,7 +2280,7 @@
     </w:p>
     <w:p>
       <w:pPr>
-        <w:pStyle w:val="Heading2"/>
+        <w:pStyle w:val="Ttulo2"/>
       </w:pPr>
       <w:r>
         <w:t>Testing requirements</w:t>
@@ -2259,7 +2306,6 @@
         <w:t xml:space="preserve">. </w:t>
       </w:r>
     </w:p>
-    <w:permStart w:id="973563344" w:edGrp="everyone"/>
     <w:p>
       <w:pPr>
         <w:pStyle w:val="Comment-Grader"/>
@@ -2280,14 +2326,13 @@
           </w:r>
         </w:sdtContent>
       </w:sdt>
-      <w:permEnd w:id="973563344"/>
       <w:r>
         <w:t xml:space="preserve">   </w:t>
       </w:r>
     </w:p>
     <w:p>
       <w:pPr>
-        <w:pStyle w:val="Heading2"/>
+        <w:pStyle w:val="Ttulo2"/>
       </w:pPr>
       <w:r>
         <w:t>Managerial requirements</w:t>
@@ -2313,7 +2358,6 @@
         <w:t xml:space="preserve"> </w:t>
       </w:r>
     </w:p>
-    <w:permStart w:id="182535402" w:edGrp="everyone"/>
     <w:p>
       <w:pPr>
         <w:pStyle w:val="Comment-Grader"/>
@@ -2335,7 +2379,6 @@
           </w:r>
         </w:sdtContent>
       </w:sdt>
-      <w:permEnd w:id="182535402"/>
       <w:r>
         <w:t xml:space="preserve">   </w:t>
       </w:r>
@@ -2351,7 +2394,6 @@
         <w:t xml:space="preserve">. </w:t>
       </w:r>
     </w:p>
-    <w:permStart w:id="966666940" w:edGrp="everyone"/>
     <w:p>
       <w:pPr>
         <w:pStyle w:val="Comment-Grader"/>
@@ -2372,7 +2414,6 @@
           </w:r>
         </w:sdtContent>
       </w:sdt>
-      <w:permEnd w:id="966666940"/>
       <w:r>
         <w:t xml:space="preserve">  </w:t>
       </w:r>
@@ -2399,7 +2440,7 @@
     </w:p>
     <w:p>
       <w:pPr>
-        <w:pStyle w:val="Heading1"/>
+        <w:pStyle w:val="Ttulo1"/>
       </w:pPr>
       <w:r>
         <w:t>SUPPLEMENTARY I</w:t>
@@ -2416,7 +2457,7 @@
     </w:p>
     <w:p>
       <w:pPr>
-        <w:pStyle w:val="Heading2"/>
+        <w:pStyle w:val="Ttulo2"/>
       </w:pPr>
       <w:r>
         <w:t xml:space="preserve">Information requirements </w:t>
@@ -2432,7 +2473,7 @@
     </w:p>
     <w:p>
       <w:pPr>
-        <w:pStyle w:val="Heading2"/>
+        <w:pStyle w:val="Ttulo2"/>
       </w:pPr>
       <w:r>
         <w:t>Functional requirements</w:t>
@@ -2448,7 +2489,7 @@
     </w:p>
     <w:p>
       <w:pPr>
-        <w:pStyle w:val="Heading2"/>
+        <w:pStyle w:val="Ttulo2"/>
       </w:pPr>
       <w:r>
         <w:t>Non-functional requirements</w:t>
@@ -2464,7 +2505,7 @@
     </w:p>
     <w:p>
       <w:pPr>
-        <w:pStyle w:val="Heading2"/>
+        <w:pStyle w:val="Ttulo2"/>
       </w:pPr>
       <w:r>
         <w:t>Testing requirements</w:t>
@@ -2480,7 +2521,7 @@
     </w:p>
     <w:p>
       <w:pPr>
-        <w:pStyle w:val="Heading2"/>
+        <w:pStyle w:val="Ttulo2"/>
       </w:pPr>
       <w:r>
         <w:t>Managerial requirements</w:t>
@@ -2534,7 +2575,7 @@
     </w:p>
     <w:p>
       <w:pPr>
-        <w:pStyle w:val="Heading1"/>
+        <w:pStyle w:val="Ttulo1"/>
         <w:rPr>
           <w:lang w:val="en-US"/>
         </w:rPr>
@@ -2563,7 +2604,7 @@
     </w:p>
     <w:p>
       <w:pPr>
-        <w:pStyle w:val="Heading2"/>
+        <w:pStyle w:val="Ttulo2"/>
         <w:rPr>
           <w:lang w:val="en-US"/>
         </w:rPr>
@@ -2714,7 +2755,6 @@
         <w:t xml:space="preserve">. </w:t>
       </w:r>
     </w:p>
-    <w:permStart w:id="969371863" w:edGrp="everyone"/>
     <w:p>
       <w:pPr>
         <w:pStyle w:val="Comment-Grader"/>
@@ -2745,7 +2785,6 @@
           </w:r>
         </w:sdtContent>
       </w:sdt>
-      <w:permEnd w:id="969371863"/>
       <w:r>
         <w:rPr>
           <w:lang w:val="en-US"/>
@@ -2755,7 +2794,7 @@
     </w:p>
     <w:p>
       <w:pPr>
-        <w:pStyle w:val="Heading2"/>
+        <w:pStyle w:val="Ttulo2"/>
       </w:pPr>
       <w:r>
         <w:t>Functional requirements</w:t>
@@ -2771,7 +2810,7 @@
     </w:p>
     <w:p>
       <w:pPr>
-        <w:pStyle w:val="Heading2"/>
+        <w:pStyle w:val="Ttulo2"/>
       </w:pPr>
       <w:r>
         <w:t>Non-functional requirements</w:t>
@@ -2787,7 +2826,7 @@
     </w:p>
     <w:p>
       <w:pPr>
-        <w:pStyle w:val="Heading2"/>
+        <w:pStyle w:val="Ttulo2"/>
       </w:pPr>
       <w:r>
         <w:t>Testing requirements</w:t>
@@ -2803,7 +2842,7 @@
     </w:p>
     <w:p>
       <w:pPr>
-        <w:pStyle w:val="Heading2"/>
+        <w:pStyle w:val="Ttulo2"/>
       </w:pPr>
       <w:r>
         <w:t>Managerial requirements</w:t>
@@ -2820,7 +2859,6 @@
         <w:t xml:space="preserve"> </w:t>
       </w:r>
     </w:p>
-    <w:permStart w:id="693064756" w:edGrp="everyone"/>
     <w:p>
       <w:pPr>
         <w:pStyle w:val="Comment-Grader"/>
@@ -2842,14 +2880,13 @@
           </w:r>
         </w:sdtContent>
       </w:sdt>
-      <w:permEnd w:id="693064756"/>
       <w:r>
         <w:t xml:space="preserve">   </w:t>
       </w:r>
     </w:p>
     <w:p>
       <w:pPr>
-        <w:pStyle w:val="Heading1"/>
+        <w:pStyle w:val="Ttulo1"/>
       </w:pPr>
       <w:r>
         <w:t>SUPPLEMENTARY I</w:t>
@@ -2866,7 +2903,7 @@
     </w:p>
     <w:p>
       <w:pPr>
-        <w:pStyle w:val="Heading2"/>
+        <w:pStyle w:val="Ttulo2"/>
       </w:pPr>
       <w:r>
         <w:t>Information requirements</w:t>
@@ -2882,7 +2919,7 @@
     </w:p>
     <w:p>
       <w:pPr>
-        <w:pStyle w:val="Heading2"/>
+        <w:pStyle w:val="Ttulo2"/>
       </w:pPr>
       <w:r>
         <w:t>Functional requirements</w:t>
@@ -2930,7 +2967,6 @@
         <w:t xml:space="preserve">. </w:t>
       </w:r>
     </w:p>
-    <w:permStart w:id="907674408" w:edGrp="everyone"/>
     <w:p>
       <w:pPr>
         <w:pStyle w:val="Comment-Grader"/>
@@ -2952,7 +2988,6 @@
           </w:r>
         </w:sdtContent>
       </w:sdt>
-      <w:permEnd w:id="907674408"/>
       <w:r>
         <w:t xml:space="preserve">   </w:t>
       </w:r>
@@ -2996,7 +3031,6 @@
         <w:t xml:space="preserve">. </w:t>
       </w:r>
     </w:p>
-    <w:permStart w:id="1041122519" w:edGrp="everyone"/>
     <w:p>
       <w:pPr>
         <w:pStyle w:val="Comment-Grader"/>
@@ -3018,7 +3052,6 @@
           </w:r>
         </w:sdtContent>
       </w:sdt>
-      <w:permEnd w:id="1041122519"/>
       <w:r>
         <w:t xml:space="preserve">   </w:t>
       </w:r>
@@ -3079,7 +3112,6 @@
         <w:t xml:space="preserve"> </w:t>
       </w:r>
     </w:p>
-    <w:permStart w:id="1706774679" w:edGrp="everyone"/>
     <w:p>
       <w:pPr>
         <w:pStyle w:val="Comment-Grader"/>
@@ -3101,7 +3133,6 @@
           </w:r>
         </w:sdtContent>
       </w:sdt>
-      <w:permEnd w:id="1706774679"/>
       <w:r>
         <w:t xml:space="preserve">    </w:t>
       </w:r>
@@ -3148,7 +3179,6 @@
         <w:t xml:space="preserve">. </w:t>
       </w:r>
     </w:p>
-    <w:permStart w:id="1213296232" w:edGrp="everyone"/>
     <w:p>
       <w:pPr>
         <w:pStyle w:val="Comment-Grader"/>
@@ -3170,14 +3200,13 @@
           </w:r>
         </w:sdtContent>
       </w:sdt>
-      <w:permEnd w:id="1213296232"/>
       <w:r>
         <w:t xml:space="preserve">    </w:t>
       </w:r>
     </w:p>
     <w:p>
       <w:pPr>
-        <w:pStyle w:val="Heading2"/>
+        <w:pStyle w:val="Ttulo2"/>
       </w:pPr>
       <w:r>
         <w:t>Non-functional requirements</w:t>
@@ -3193,7 +3222,7 @@
     </w:p>
     <w:p>
       <w:pPr>
-        <w:pStyle w:val="Heading2"/>
+        <w:pStyle w:val="Ttulo2"/>
       </w:pPr>
       <w:r>
         <w:t>Testing requirements</w:t>
@@ -3210,7 +3239,7 @@
     <w:p/>
     <w:p>
       <w:pPr>
-        <w:pStyle w:val="Heading2"/>
+        <w:pStyle w:val="Ttulo2"/>
       </w:pPr>
       <w:r>
         <w:t>Managerial requirements</w:t>
@@ -3233,7 +3262,6 @@
         <w:t xml:space="preserve"> </w:t>
       </w:r>
     </w:p>
-    <w:permStart w:id="1335822965" w:edGrp="everyone"/>
     <w:p>
       <w:pPr>
         <w:pStyle w:val="Comment-Grader"/>
@@ -3254,14 +3282,13 @@
           </w:r>
         </w:sdtContent>
       </w:sdt>
-      <w:permEnd w:id="1335822965"/>
       <w:r>
         <w:t xml:space="preserve">   </w:t>
       </w:r>
     </w:p>
     <w:p>
       <w:pPr>
-        <w:pStyle w:val="Heading1"/>
+        <w:pStyle w:val="Ttulo1"/>
       </w:pPr>
       <w:r>
         <w:t>SUPPLEMENTARY I</w:t>
@@ -3278,7 +3305,7 @@
     </w:p>
     <w:p>
       <w:pPr>
-        <w:pStyle w:val="Heading2"/>
+        <w:pStyle w:val="Ttulo2"/>
       </w:pPr>
       <w:r>
         <w:t xml:space="preserve">Information requirements </w:t>
@@ -3294,7 +3321,7 @@
     </w:p>
     <w:p>
       <w:pPr>
-        <w:pStyle w:val="Heading2"/>
+        <w:pStyle w:val="Ttulo2"/>
       </w:pPr>
       <w:r>
         <w:t>Functional requirements</w:t>
@@ -3310,7 +3337,7 @@
     </w:p>
     <w:p>
       <w:pPr>
-        <w:pStyle w:val="Heading2"/>
+        <w:pStyle w:val="Ttulo2"/>
       </w:pPr>
       <w:r>
         <w:t>Non-functional requirements</w:t>
@@ -3326,7 +3353,7 @@
     </w:p>
     <w:p>
       <w:pPr>
-        <w:pStyle w:val="Heading2"/>
+        <w:pStyle w:val="Ttulo2"/>
       </w:pPr>
       <w:r>
         <w:t>Testing requirements</w:t>
@@ -3349,7 +3376,6 @@
         <w:t xml:space="preserve"> </w:t>
       </w:r>
     </w:p>
-    <w:permStart w:id="2020559059" w:edGrp="everyone"/>
     <w:p>
       <w:pPr>
         <w:pStyle w:val="Comment-Grader"/>
@@ -3371,14 +3397,13 @@
           </w:r>
         </w:sdtContent>
       </w:sdt>
-      <w:permEnd w:id="2020559059"/>
       <w:r>
         <w:t xml:space="preserve">  </w:t>
       </w:r>
     </w:p>
     <w:p>
       <w:pPr>
-        <w:pStyle w:val="Heading2"/>
+        <w:pStyle w:val="Ttulo2"/>
       </w:pPr>
       <w:r>
         <w:t>Managerial requirements</w:t>
@@ -3395,7 +3420,6 @@
         <w:t xml:space="preserve">. </w:t>
       </w:r>
     </w:p>
-    <w:permStart w:id="1465457504" w:edGrp="everyone"/>
     <w:p>
       <w:pPr>
         <w:pStyle w:val="Comment-Grader"/>
@@ -3417,7 +3441,6 @@
           </w:r>
         </w:sdtContent>
       </w:sdt>
-      <w:permEnd w:id="1465457504"/>
       <w:r>
         <w:t xml:space="preserve">   </w:t>
       </w:r>
@@ -3437,7 +3460,7 @@
     </w:p>
     <w:p>
       <w:pPr>
-        <w:pStyle w:val="Heading1"/>
+        <w:pStyle w:val="Ttulo1"/>
       </w:pPr>
       <w:r>
         <w:t>SUPPLEMENTARY II</w:t>
@@ -3454,7 +3477,7 @@
     </w:p>
     <w:p>
       <w:pPr>
-        <w:pStyle w:val="Heading2"/>
+        <w:pStyle w:val="Ttulo2"/>
       </w:pPr>
       <w:r>
         <w:t xml:space="preserve">Information requirements </w:t>
@@ -3470,7 +3493,7 @@
     </w:p>
     <w:p>
       <w:pPr>
-        <w:pStyle w:val="Heading2"/>
+        <w:pStyle w:val="Ttulo2"/>
       </w:pPr>
       <w:r>
         <w:t>Functional requirements</w:t>
@@ -3486,7 +3509,7 @@
     </w:p>
     <w:p>
       <w:pPr>
-        <w:pStyle w:val="Heading2"/>
+        <w:pStyle w:val="Ttulo2"/>
       </w:pPr>
       <w:r>
         <w:t>Non-functional requirements</w:t>
@@ -3502,7 +3525,7 @@
     </w:p>
     <w:p>
       <w:pPr>
-        <w:pStyle w:val="Heading2"/>
+        <w:pStyle w:val="Ttulo2"/>
       </w:pPr>
       <w:r>
         <w:t>Testing requirements</w:t>
@@ -3518,7 +3541,7 @@
     </w:p>
     <w:p>
       <w:pPr>
-        <w:pStyle w:val="Heading2"/>
+        <w:pStyle w:val="Ttulo2"/>
       </w:pPr>
       <w:r>
         <w:t>Managerial requirements</w:t>
@@ -3535,7 +3558,6 @@
         <w:t xml:space="preserve">. </w:t>
       </w:r>
     </w:p>
-    <w:permStart w:id="122899937" w:edGrp="everyone"/>
     <w:p>
       <w:pPr>
         <w:pStyle w:val="Comment-Grader"/>
@@ -3557,7 +3579,6 @@
           </w:r>
         </w:sdtContent>
       </w:sdt>
-      <w:permEnd w:id="122899937"/>
     </w:p>
     <w:p>
       <w:pPr>
@@ -3570,7 +3591,6 @@
         <w:t xml:space="preserve">. </w:t>
       </w:r>
     </w:p>
-    <w:permStart w:id="1353130504" w:edGrp="everyone"/>
     <w:p>
       <w:pPr>
         <w:pStyle w:val="Comment-Grader"/>
@@ -3592,7 +3612,6 @@
           </w:r>
         </w:sdtContent>
       </w:sdt>
-      <w:permEnd w:id="1353130504"/>
     </w:p>
     <w:p/>
     <w:p/>
@@ -3612,7 +3631,7 @@
     </w:p>
     <w:p>
       <w:pPr>
-        <w:pStyle w:val="Heading1"/>
+        <w:pStyle w:val="Ttulo1"/>
         <w:rPr>
           <w:lang w:val="en-US"/>
         </w:rPr>
@@ -3641,7 +3660,7 @@
     </w:p>
     <w:p>
       <w:pPr>
-        <w:pStyle w:val="Heading2"/>
+        <w:pStyle w:val="Ttulo2"/>
         <w:rPr>
           <w:lang w:val="en-US"/>
         </w:rPr>
@@ -3697,7 +3716,6 @@
         <w:t>the students’ responsibility to find the appropriate service; no implicit or explicit liabilities shall be covered by the University of Seville or their individual affiliates if the students hire pay-per-use services!  The students are strongly advised to ensure that the service they choose is free of charge.</w:t>
       </w:r>
     </w:p>
-    <w:permStart w:id="1524918791" w:edGrp="everyone"/>
     <w:p>
       <w:pPr>
         <w:pStyle w:val="Comment-Grader"/>
@@ -3728,7 +3746,6 @@
           </w:r>
         </w:sdtContent>
       </w:sdt>
-      <w:permEnd w:id="1524918791"/>
       <w:r>
         <w:rPr>
           <w:lang w:val="en-US"/>
@@ -3738,7 +3755,7 @@
     </w:p>
     <w:p>
       <w:pPr>
-        <w:pStyle w:val="Heading2"/>
+        <w:pStyle w:val="Ttulo2"/>
       </w:pPr>
       <w:r>
         <w:t>Functional requirements</w:t>
@@ -3754,7 +3771,7 @@
     </w:p>
     <w:p>
       <w:pPr>
-        <w:pStyle w:val="Heading2"/>
+        <w:pStyle w:val="Ttulo2"/>
       </w:pPr>
       <w:r>
         <w:t>Non-functional requirements</w:t>
@@ -3770,7 +3787,7 @@
     </w:p>
     <w:p>
       <w:pPr>
-        <w:pStyle w:val="Heading2"/>
+        <w:pStyle w:val="Ttulo2"/>
       </w:pPr>
       <w:r>
         <w:t>Testing requirements</w:t>
@@ -3786,7 +3803,7 @@
     </w:p>
     <w:p>
       <w:pPr>
-        <w:pStyle w:val="Heading2"/>
+        <w:pStyle w:val="Ttulo2"/>
       </w:pPr>
       <w:r>
         <w:t>Managerial requirements</w:t>
@@ -3803,7 +3820,6 @@
         <w:t xml:space="preserve">. </w:t>
       </w:r>
     </w:p>
-    <w:permStart w:id="20847427" w:edGrp="everyone"/>
     <w:p>
       <w:pPr>
         <w:pStyle w:val="Comment-Grader"/>
@@ -3825,7 +3841,6 @@
           </w:r>
         </w:sdtContent>
       </w:sdt>
-      <w:permEnd w:id="20847427"/>
       <w:r>
         <w:t xml:space="preserve">   </w:t>
       </w:r>
@@ -3841,7 +3856,6 @@
         <w:t xml:space="preserve">. </w:t>
       </w:r>
     </w:p>
-    <w:permStart w:id="1765168272" w:edGrp="everyone"/>
     <w:p>
       <w:pPr>
         <w:pStyle w:val="Comment-Grader"/>
@@ -3869,7 +3883,6 @@
           </w:r>
         </w:sdtContent>
       </w:sdt>
-      <w:permEnd w:id="1765168272"/>
       <w:r>
         <w:rPr>
           <w:lang w:val="en-US"/>
@@ -3879,7 +3892,7 @@
     </w:p>
     <w:p>
       <w:pPr>
-        <w:pStyle w:val="Heading1"/>
+        <w:pStyle w:val="Ttulo1"/>
       </w:pPr>
       <w:r>
         <w:t>SUPPLEMENTARY II</w:t>
@@ -3896,7 +3909,7 @@
     </w:p>
     <w:p>
       <w:pPr>
-        <w:pStyle w:val="Heading2"/>
+        <w:pStyle w:val="Ttulo2"/>
       </w:pPr>
       <w:r>
         <w:t>Information requirements</w:t>
@@ -3912,7 +3925,7 @@
     </w:p>
     <w:p>
       <w:pPr>
-        <w:pStyle w:val="Heading2"/>
+        <w:pStyle w:val="Ttulo2"/>
       </w:pPr>
       <w:r>
         <w:t>Functional requirements</w:t>
@@ -3980,7 +3993,6 @@
         <w:t xml:space="preserve">. </w:t>
       </w:r>
     </w:p>
-    <w:permStart w:id="1872234218" w:edGrp="everyone"/>
     <w:p>
       <w:pPr>
         <w:pStyle w:val="Comment-Grader"/>
@@ -4001,7 +4013,6 @@
           </w:r>
         </w:sdtContent>
       </w:sdt>
-      <w:permEnd w:id="1872234218"/>
       <w:r>
         <w:t xml:space="preserve">   </w:t>
       </w:r>
@@ -4054,7 +4065,6 @@
         <w:t xml:space="preserve">. </w:t>
       </w:r>
     </w:p>
-    <w:permStart w:id="1729655514" w:edGrp="everyone"/>
     <w:p>
       <w:pPr>
         <w:pStyle w:val="Comment-Grader"/>
@@ -4075,14 +4085,13 @@
           </w:r>
         </w:sdtContent>
       </w:sdt>
-      <w:permEnd w:id="1729655514"/>
       <w:r>
         <w:t xml:space="preserve">   </w:t>
       </w:r>
     </w:p>
     <w:p>
       <w:pPr>
-        <w:pStyle w:val="Heading2"/>
+        <w:pStyle w:val="Ttulo2"/>
       </w:pPr>
       <w:r>
         <w:t>Non-functional requirements</w:t>
@@ -4098,7 +4107,7 @@
     </w:p>
     <w:p>
       <w:pPr>
-        <w:pStyle w:val="Heading2"/>
+        <w:pStyle w:val="Ttulo2"/>
       </w:pPr>
       <w:r>
         <w:t>Testing requirements</w:t>
@@ -4114,7 +4123,7 @@
     </w:p>
     <w:p>
       <w:pPr>
-        <w:pStyle w:val="Heading2"/>
+        <w:pStyle w:val="Ttulo2"/>
       </w:pPr>
       <w:r>
         <w:t>Managerial requirements</w:t>
@@ -4131,7 +4140,6 @@
         <w:t xml:space="preserve">. </w:t>
       </w:r>
     </w:p>
-    <w:permStart w:id="268261008" w:edGrp="everyone"/>
     <w:p>
       <w:pPr>
         <w:pStyle w:val="Comment-Grader"/>
@@ -4153,7 +4161,6 @@
           </w:r>
         </w:sdtContent>
       </w:sdt>
-      <w:permEnd w:id="268261008"/>
       <w:r>
         <w:t xml:space="preserve">    </w:t>
       </w:r>
@@ -4169,7 +4176,6 @@
         <w:t xml:space="preserve">. </w:t>
       </w:r>
     </w:p>
-    <w:permStart w:id="1057034605" w:edGrp="everyone"/>
     <w:p>
       <w:pPr>
         <w:pStyle w:val="Comment-Grader"/>
@@ -4199,7 +4205,6 @@
           </w:r>
         </w:sdtContent>
       </w:sdt>
-      <w:permEnd w:id="1057034605"/>
       <w:r>
         <w:rPr>
           <w:lang w:val="en-US"/>
@@ -4219,7 +4224,7 @@
     </w:p>
     <w:p>
       <w:pPr>
-        <w:pStyle w:val="Heading1"/>
+        <w:pStyle w:val="Ttulo1"/>
       </w:pPr>
       <w:r>
         <w:t>SUPPLEMENTARY II</w:t>
@@ -4236,7 +4241,7 @@
     </w:p>
     <w:p>
       <w:pPr>
-        <w:pStyle w:val="Heading2"/>
+        <w:pStyle w:val="Ttulo2"/>
       </w:pPr>
       <w:r>
         <w:t xml:space="preserve">Information requirements </w:t>
@@ -4252,7 +4257,7 @@
     </w:p>
     <w:p>
       <w:pPr>
-        <w:pStyle w:val="Heading2"/>
+        <w:pStyle w:val="Ttulo2"/>
       </w:pPr>
       <w:r>
         <w:t>Functional requirements</w:t>
@@ -4268,7 +4273,7 @@
     </w:p>
     <w:p>
       <w:pPr>
-        <w:pStyle w:val="Heading2"/>
+        <w:pStyle w:val="Ttulo2"/>
       </w:pPr>
       <w:r>
         <w:t>Non-functional requirements</w:t>
@@ -4284,7 +4289,7 @@
     </w:p>
     <w:p>
       <w:pPr>
-        <w:pStyle w:val="Heading2"/>
+        <w:pStyle w:val="Ttulo2"/>
       </w:pPr>
       <w:r>
         <w:t>Testing requirements</w:t>
@@ -4313,7 +4318,6 @@
         <w:t xml:space="preserve">. </w:t>
       </w:r>
     </w:p>
-    <w:permStart w:id="1476480654" w:edGrp="everyone"/>
     <w:p>
       <w:pPr>
         <w:pStyle w:val="Comment-Grader"/>
@@ -4335,14 +4339,13 @@
           </w:r>
         </w:sdtContent>
       </w:sdt>
-      <w:permEnd w:id="1476480654"/>
       <w:r>
         <w:t xml:space="preserve">  </w:t>
       </w:r>
     </w:p>
     <w:p>
       <w:pPr>
-        <w:pStyle w:val="Heading2"/>
+        <w:pStyle w:val="Ttulo2"/>
       </w:pPr>
       <w:r>
         <w:t>Managerial requirements</w:t>
@@ -4359,7 +4362,6 @@
         <w:t xml:space="preserve">. </w:t>
       </w:r>
     </w:p>
-    <w:permStart w:id="95320382" w:edGrp="everyone"/>
     <w:p>
       <w:pPr>
         <w:pStyle w:val="Comment-Grader"/>
@@ -4380,7 +4382,6 @@
           </w:r>
         </w:sdtContent>
       </w:sdt>
-      <w:permEnd w:id="95320382"/>
       <w:r>
         <w:t xml:space="preserve">   </w:t>
       </w:r>
@@ -4396,7 +4397,6 @@
         <w:t xml:space="preserve">. </w:t>
       </w:r>
     </w:p>
-    <w:permStart w:id="1440089446" w:edGrp="everyone"/>
     <w:p>
       <w:pPr>
         <w:pStyle w:val="Comment-Grader"/>
@@ -4417,7 +4417,6 @@
           </w:r>
         </w:sdtContent>
       </w:sdt>
-      <w:permEnd w:id="1440089446"/>
       <w:r>
         <w:t xml:space="preserve">   </w:t>
       </w:r>
@@ -4440,7 +4439,7 @@
 </file>
 
 <file path=word/numbering.xml><?xml version="1.0" encoding="utf-8"?>
-<w:numbering xmlns:wpc="http://schemas.microsoft.com/office/word/2010/wordprocessingCanvas" xmlns:cx="http://schemas.microsoft.com/office/drawing/2014/chartex" xmlns:cx1="http://schemas.microsoft.com/office/drawing/2015/9/8/chartex" xmlns:cx2="http://schemas.microsoft.com/office/drawing/2015/10/21/chartex" xmlns:cx3="http://schemas.microsoft.com/office/drawing/2016/5/9/chartex" xmlns:cx4="http://schemas.microsoft.com/office/drawing/2016/5/10/chartex" xmlns:cx5="http://schemas.microsoft.com/office/drawing/2016/5/11/chartex" xmlns:cx6="http://schemas.microsoft.com/office/drawing/2016/5/12/chartex" xmlns:cx7="http://schemas.microsoft.com/office/drawing/2016/5/13/chartex" xmlns:cx8="http://schemas.microsoft.com/office/drawing/2016/5/14/chartex" xmlns:mc="http://schemas.openxmlformats.org/markup-compatibility/2006" xmlns:aink="http://schemas.microsoft.com/office/drawing/2016/ink" xmlns:am3d="http://schemas.microsoft.com/office/drawing/2017/model3d" xmlns:o="urn:schemas-microsoft-com:office:office" xmlns:oel="http://schemas.microsoft.com/office/2019/extlst" xmlns:r="http://schemas.openxmlformats.org/officeDocument/2006/relationships" xmlns:m="http://schemas.openxmlformats.org/officeDocument/2006/math" xmlns:v="urn:schemas-microsoft-com:vml" xmlns:wp14="http://schemas.microsoft.com/office/word/2010/wordprocessingDrawing" xmlns:wp="http://schemas.openxmlformats.org/drawingml/2006/wordprocessingDrawing" xmlns:w10="urn:schemas-microsoft-com:office:word" xmlns:w="http://schemas.openxmlformats.org/wordprocessingml/2006/main" xmlns:w14="http://schemas.microsoft.com/office/word/2010/wordml" xmlns:w15="http://schemas.microsoft.com/office/word/2012/wordml" xmlns:w16cex="http://schemas.microsoft.com/office/word/2018/wordml/cex" xmlns:w16cid="http://schemas.microsoft.com/office/word/2016/wordml/cid" xmlns:w16="http://schemas.microsoft.com/office/word/2018/wordml" xmlns:w16du="http://schemas.microsoft.com/office/word/2023/wordml/word16du" xmlns:w16sdtdh="http://schemas.microsoft.com/office/word/2020/wordml/sdtdatahash" xmlns:w16sdtfl="http://schemas.microsoft.com/office/word/2024/wordml/sdtformatlock" xmlns:w16se="http://schemas.microsoft.com/office/word/2015/wordml/symex" xmlns:wpg="http://schemas.microsoft.com/office/word/2010/wordprocessingGroup" xmlns:wpi="http://schemas.microsoft.com/office/word/2010/wordprocessingInk" xmlns:wne="http://schemas.microsoft.com/office/word/2006/wordml" xmlns:wps="http://schemas.microsoft.com/office/word/2010/wordprocessingShape" mc:Ignorable="w14 w15 w16se w16cid w16 w16cex w16sdtdh w16sdtfl w16du wp14">
+<w:numbering xmlns:wpc="http://schemas.microsoft.com/office/word/2010/wordprocessingCanvas" xmlns:cx="http://schemas.microsoft.com/office/drawing/2014/chartex" xmlns:mc="http://schemas.openxmlformats.org/markup-compatibility/2006" xmlns:o="urn:schemas-microsoft-com:office:office" xmlns:r="http://schemas.openxmlformats.org/officeDocument/2006/relationships" xmlns:m="http://schemas.openxmlformats.org/officeDocument/2006/math" xmlns:v="urn:schemas-microsoft-com:vml" xmlns:wp14="http://schemas.microsoft.com/office/word/2010/wordprocessingDrawing" xmlns:wp="http://schemas.openxmlformats.org/drawingml/2006/wordprocessingDrawing" xmlns:w10="urn:schemas-microsoft-com:office:word" xmlns:w="http://schemas.openxmlformats.org/wordprocessingml/2006/main" xmlns:w14="http://schemas.microsoft.com/office/word/2010/wordml" xmlns:w15="http://schemas.microsoft.com/office/word/2012/wordml" xmlns:w16se="http://schemas.microsoft.com/office/word/2015/wordml/symex" xmlns:wpg="http://schemas.microsoft.com/office/word/2010/wordprocessingGroup" xmlns:wpi="http://schemas.microsoft.com/office/word/2010/wordprocessingInk" xmlns:wne="http://schemas.microsoft.com/office/word/2006/wordml" xmlns:wps="http://schemas.microsoft.com/office/word/2010/wordprocessingShape" mc:Ignorable="w14 w15 w16se wp14">
   <w:abstractNum w:abstractNumId="0" w15:restartNumberingAfterBreak="0">
     <w:nsid w:val="FFFFFF88"/>
     <w:multiLevelType w:val="singleLevel"/>
@@ -4448,7 +4447,7 @@
     <w:lvl w:ilvl="0">
       <w:start w:val="1"/>
       <w:numFmt w:val="decimal"/>
-      <w:pStyle w:val="ListNumber"/>
+      <w:pStyle w:val="Listaconnmeros"/>
       <w:lvlText w:val="%1."/>
       <w:lvlJc w:val="left"/>
       <w:pPr>
@@ -4784,7 +4783,7 @@
     <w:lvl w:ilvl="0" w:tplc="391EA46E">
       <w:start w:val="1"/>
       <w:numFmt w:val="decimal"/>
-      <w:pStyle w:val="ListParagraph"/>
+      <w:pStyle w:val="Prrafodelista"/>
       <w:lvlText w:val="%1)"/>
       <w:lvlJc w:val="left"/>
       <w:pPr>
@@ -5226,65 +5225,65 @@
       </w:rPr>
     </w:lvl>
   </w:abstractNum>
-  <w:num w:numId="1" w16cid:durableId="1934430076">
+  <w:num w:numId="1">
     <w:abstractNumId w:val="3"/>
   </w:num>
-  <w:num w:numId="2" w16cid:durableId="85154572">
+  <w:num w:numId="2">
     <w:abstractNumId w:val="4"/>
   </w:num>
-  <w:num w:numId="3" w16cid:durableId="1721858305">
+  <w:num w:numId="3">
     <w:abstractNumId w:val="1"/>
   </w:num>
-  <w:num w:numId="4" w16cid:durableId="76293330">
+  <w:num w:numId="4">
     <w:abstractNumId w:val="2"/>
   </w:num>
-  <w:num w:numId="5" w16cid:durableId="124083312">
+  <w:num w:numId="5">
     <w:abstractNumId w:val="7"/>
   </w:num>
-  <w:num w:numId="6" w16cid:durableId="1562786160">
+  <w:num w:numId="6">
     <w:abstractNumId w:val="4"/>
   </w:num>
-  <w:num w:numId="7" w16cid:durableId="500437039">
+  <w:num w:numId="7">
     <w:abstractNumId w:val="5"/>
   </w:num>
-  <w:num w:numId="8" w16cid:durableId="357586083">
+  <w:num w:numId="8">
     <w:abstractNumId w:val="6"/>
   </w:num>
-  <w:num w:numId="9" w16cid:durableId="1793595244">
+  <w:num w:numId="9">
     <w:abstractNumId w:val="0"/>
   </w:num>
-  <w:num w:numId="10" w16cid:durableId="1509712923">
+  <w:num w:numId="10">
     <w:abstractNumId w:val="0"/>
   </w:num>
-  <w:num w:numId="11" w16cid:durableId="861363460">
+  <w:num w:numId="11">
     <w:abstractNumId w:val="4"/>
   </w:num>
-  <w:num w:numId="12" w16cid:durableId="586112492">
+  <w:num w:numId="12">
     <w:abstractNumId w:val="4"/>
   </w:num>
-  <w:num w:numId="13" w16cid:durableId="2097095813">
+  <w:num w:numId="13">
     <w:abstractNumId w:val="5"/>
   </w:num>
-  <w:num w:numId="14" w16cid:durableId="1161314114">
+  <w:num w:numId="14">
     <w:abstractNumId w:val="6"/>
   </w:num>
-  <w:num w:numId="15" w16cid:durableId="1390226553">
+  <w:num w:numId="15">
     <w:abstractNumId w:val="0"/>
   </w:num>
-  <w:num w:numId="16" w16cid:durableId="1268007951">
+  <w:num w:numId="16">
     <w:abstractNumId w:val="4"/>
   </w:num>
-  <w:num w:numId="17" w16cid:durableId="1141459715">
+  <w:num w:numId="17">
     <w:abstractNumId w:val="5"/>
   </w:num>
-  <w:num w:numId="18" w16cid:durableId="1880583278">
+  <w:num w:numId="18">
     <w:abstractNumId w:val="6"/>
   </w:num>
 </w:numbering>
 </file>
 
 <file path=word/styles.xml><?xml version="1.0" encoding="utf-8"?>
-<w:styles xmlns:mc="http://schemas.openxmlformats.org/markup-compatibility/2006" xmlns:r="http://schemas.openxmlformats.org/officeDocument/2006/relationships" xmlns:w="http://schemas.openxmlformats.org/wordprocessingml/2006/main" xmlns:w14="http://schemas.microsoft.com/office/word/2010/wordml" xmlns:w15="http://schemas.microsoft.com/office/word/2012/wordml" xmlns:w16cex="http://schemas.microsoft.com/office/word/2018/wordml/cex" xmlns:w16cid="http://schemas.microsoft.com/office/word/2016/wordml/cid" xmlns:w16="http://schemas.microsoft.com/office/word/2018/wordml" xmlns:w16du="http://schemas.microsoft.com/office/word/2023/wordml/word16du" xmlns:w16sdtdh="http://schemas.microsoft.com/office/word/2020/wordml/sdtdatahash" xmlns:w16sdtfl="http://schemas.microsoft.com/office/word/2024/wordml/sdtformatlock" xmlns:w16se="http://schemas.microsoft.com/office/word/2015/wordml/symex" mc:Ignorable="w14 w15 w16se w16cid w16 w16cex w16sdtdh w16sdtfl w16du">
+<w:styles xmlns:mc="http://schemas.openxmlformats.org/markup-compatibility/2006" xmlns:r="http://schemas.openxmlformats.org/officeDocument/2006/relationships" xmlns:w="http://schemas.openxmlformats.org/wordprocessingml/2006/main" xmlns:w14="http://schemas.microsoft.com/office/word/2010/wordml" xmlns:w15="http://schemas.microsoft.com/office/word/2012/wordml" xmlns:w16se="http://schemas.microsoft.com/office/word/2015/wordml/symex" mc:Ignorable="w14 w15 w16se">
   <w:docDefaults>
     <w:rPrDefault>
       <w:rPr>
@@ -5302,7 +5301,7 @@
       </w:pPr>
     </w:pPrDefault>
   </w:docDefaults>
-  <w:latentStyles w:defLockedState="0" w:defUIPriority="99" w:defSemiHidden="0" w:defUnhideWhenUsed="0" w:defQFormat="0" w:count="376">
+  <w:latentStyles w:defLockedState="0" w:defUIPriority="99" w:defSemiHidden="0" w:defUnhideWhenUsed="0" w:defQFormat="0" w:count="371">
     <w:lsdException w:name="Normal" w:uiPriority="0" w:qFormat="1"/>
     <w:lsdException w:name="heading 1" w:uiPriority="9" w:qFormat="1"/>
     <w:lsdException w:name="heading 2" w:semiHidden="1" w:uiPriority="9" w:unhideWhenUsed="1" w:qFormat="1"/>
@@ -5674,11 +5673,6 @@
     <w:lsdException w:name="List Table 5 Dark Accent 6" w:uiPriority="50"/>
     <w:lsdException w:name="List Table 6 Colorful Accent 6" w:uiPriority="51"/>
     <w:lsdException w:name="List Table 7 Colorful Accent 6" w:uiPriority="52"/>
-    <w:lsdException w:name="Mention" w:semiHidden="1" w:unhideWhenUsed="1"/>
-    <w:lsdException w:name="Smart Hyperlink" w:semiHidden="1" w:unhideWhenUsed="1"/>
-    <w:lsdException w:name="Hashtag" w:semiHidden="1" w:unhideWhenUsed="1"/>
-    <w:lsdException w:name="Unresolved Mention" w:semiHidden="1" w:unhideWhenUsed="1"/>
-    <w:lsdException w:name="Smart Link" w:semiHidden="1" w:unhideWhenUsed="1"/>
   </w:latentStyles>
   <w:style w:type="paragraph" w:default="1" w:styleId="Normal">
     <w:name w:val="Normal"/>
@@ -5694,11 +5688,11 @@
       <w:lang w:val="en-GB"/>
     </w:rPr>
   </w:style>
-  <w:style w:type="paragraph" w:styleId="Heading1">
+  <w:style w:type="paragraph" w:styleId="Ttulo1">
     <w:name w:val="heading 1"/>
     <w:basedOn w:val="Normal"/>
     <w:next w:val="Normal"/>
-    <w:link w:val="Heading1Char"/>
+    <w:link w:val="Ttulo1Car"/>
     <w:uiPriority w:val="9"/>
     <w:qFormat/>
     <w:rsid w:val="00F138ED"/>
@@ -5726,11 +5720,11 @@
       <w14:ligatures w14:val="none"/>
     </w:rPr>
   </w:style>
-  <w:style w:type="paragraph" w:styleId="Heading2">
+  <w:style w:type="paragraph" w:styleId="Ttulo2">
     <w:name w:val="heading 2"/>
     <w:basedOn w:val="Normal"/>
     <w:next w:val="Normal"/>
-    <w:link w:val="Heading2Char"/>
+    <w:link w:val="Ttulo2Car"/>
     <w:uiPriority w:val="9"/>
     <w:unhideWhenUsed/>
     <w:qFormat/>
@@ -5754,11 +5748,11 @@
       <w14:ligatures w14:val="none"/>
     </w:rPr>
   </w:style>
-  <w:style w:type="paragraph" w:styleId="Heading3">
+  <w:style w:type="paragraph" w:styleId="Ttulo3">
     <w:name w:val="heading 3"/>
     <w:basedOn w:val="Normal"/>
     <w:next w:val="Normal"/>
-    <w:link w:val="Heading3Char"/>
+    <w:link w:val="Ttulo3Car"/>
     <w:uiPriority w:val="9"/>
     <w:unhideWhenUsed/>
     <w:rsid w:val="00F138ED"/>
@@ -5773,13 +5767,13 @@
       <w:color w:val="1F3763" w:themeColor="accent1" w:themeShade="7F"/>
     </w:rPr>
   </w:style>
-  <w:style w:type="character" w:default="1" w:styleId="DefaultParagraphFont">
+  <w:style w:type="character" w:default="1" w:styleId="Fuentedeprrafopredeter">
     <w:name w:val="Default Paragraph Font"/>
     <w:uiPriority w:val="1"/>
     <w:semiHidden/>
     <w:unhideWhenUsed/>
   </w:style>
-  <w:style w:type="table" w:default="1" w:styleId="TableNormal">
+  <w:style w:type="table" w:default="1" w:styleId="Tablanormal">
     <w:name w:val="Normal Table"/>
     <w:uiPriority w:val="99"/>
     <w:semiHidden/>
@@ -5794,16 +5788,16 @@
       </w:tblCellMar>
     </w:tblPr>
   </w:style>
-  <w:style w:type="numbering" w:default="1" w:styleId="NoList">
+  <w:style w:type="numbering" w:default="1" w:styleId="Sinlista">
     <w:name w:val="No List"/>
     <w:uiPriority w:val="99"/>
     <w:semiHidden/>
     <w:unhideWhenUsed/>
   </w:style>
-  <w:style w:type="character" w:customStyle="1" w:styleId="Heading1Char">
-    <w:name w:val="Heading 1 Char"/>
-    <w:basedOn w:val="DefaultParagraphFont"/>
-    <w:link w:val="Heading1"/>
+  <w:style w:type="character" w:customStyle="1" w:styleId="Ttulo1Car">
+    <w:name w:val="Título 1 Car"/>
+    <w:basedOn w:val="Fuentedeprrafopredeter"/>
+    <w:link w:val="Ttulo1"/>
     <w:uiPriority w:val="9"/>
     <w:rsid w:val="00F138ED"/>
     <w:rPr>
@@ -5817,10 +5811,10 @@
       <w14:ligatures w14:val="none"/>
     </w:rPr>
   </w:style>
-  <w:style w:type="character" w:customStyle="1" w:styleId="Heading2Char">
-    <w:name w:val="Heading 2 Char"/>
-    <w:basedOn w:val="DefaultParagraphFont"/>
-    <w:link w:val="Heading2"/>
+  <w:style w:type="character" w:customStyle="1" w:styleId="Ttulo2Car">
+    <w:name w:val="Título 2 Car"/>
+    <w:basedOn w:val="Fuentedeprrafopredeter"/>
+    <w:link w:val="Ttulo2"/>
     <w:uiPriority w:val="9"/>
     <w:rsid w:val="00F138ED"/>
     <w:rPr>
@@ -5834,9 +5828,9 @@
       <w14:ligatures w14:val="none"/>
     </w:rPr>
   </w:style>
-  <w:style w:type="paragraph" w:styleId="ListParagraph">
+  <w:style w:type="paragraph" w:styleId="Prrafodelista">
     <w:name w:val="List Paragraph"/>
-    <w:basedOn w:val="ListNumber"/>
+    <w:basedOn w:val="Listaconnmeros"/>
     <w:uiPriority w:val="34"/>
     <w:rsid w:val="00F138ED"/>
     <w:pPr>
@@ -5855,7 +5849,7 @@
   </w:style>
   <w:style w:type="paragraph" w:customStyle="1" w:styleId="Prrafodesublista">
     <w:name w:val="Párrafo de sublista"/>
-    <w:basedOn w:val="ListParagraph"/>
+    <w:basedOn w:val="Prrafodelista"/>
     <w:qFormat/>
     <w:rsid w:val="00624D3C"/>
     <w:pPr>
@@ -5890,7 +5884,7 @@
       <w14:ligatures w14:val="none"/>
     </w:rPr>
   </w:style>
-  <w:style w:type="paragraph" w:styleId="NoSpacing">
+  <w:style w:type="paragraph" w:styleId="Sinespaciado">
     <w:name w:val="No Spacing"/>
     <w:uiPriority w:val="1"/>
     <w:rsid w:val="00F138ED"/>
@@ -5904,9 +5898,9 @@
       <w14:ligatures w14:val="none"/>
     </w:rPr>
   </w:style>
-  <w:style w:type="character" w:styleId="CommentReference">
+  <w:style w:type="character" w:styleId="Refdecomentario">
     <w:name w:val="annotation reference"/>
-    <w:basedOn w:val="DefaultParagraphFont"/>
+    <w:basedOn w:val="Fuentedeprrafopredeter"/>
     <w:uiPriority w:val="99"/>
     <w:semiHidden/>
     <w:unhideWhenUsed/>
@@ -5928,7 +5922,7 @@
   </w:style>
   <w:style w:type="paragraph" w:customStyle="1" w:styleId="Requirement-Body">
     <w:name w:val="Requirement - Body"/>
-    <w:basedOn w:val="List"/>
+    <w:basedOn w:val="Lista"/>
     <w:qFormat/>
     <w:rsid w:val="00F138ED"/>
     <w:pPr>
@@ -5938,10 +5932,10 @@
       <w:ind w:left="851" w:hanging="284"/>
     </w:pPr>
   </w:style>
-  <w:style w:type="paragraph" w:styleId="CommentText">
+  <w:style w:type="paragraph" w:styleId="Textocomentario">
     <w:name w:val="annotation text"/>
     <w:basedOn w:val="Normal"/>
-    <w:link w:val="CommentTextChar"/>
+    <w:link w:val="TextocomentarioCar"/>
     <w:uiPriority w:val="99"/>
     <w:unhideWhenUsed/>
     <w:rsid w:val="00F138ED"/>
@@ -5950,10 +5944,10 @@
       <w:szCs w:val="20"/>
     </w:rPr>
   </w:style>
-  <w:style w:type="character" w:customStyle="1" w:styleId="CommentTextChar">
-    <w:name w:val="Comment Text Char"/>
-    <w:basedOn w:val="DefaultParagraphFont"/>
-    <w:link w:val="CommentText"/>
+  <w:style w:type="character" w:customStyle="1" w:styleId="TextocomentarioCar">
+    <w:name w:val="Texto comentario Car"/>
+    <w:basedOn w:val="Fuentedeprrafopredeter"/>
+    <w:link w:val="Textocomentario"/>
     <w:uiPriority w:val="99"/>
     <w:rsid w:val="00F138ED"/>
     <w:rPr>
@@ -5962,11 +5956,11 @@
       <w:lang w:val="en-GB"/>
     </w:rPr>
   </w:style>
-  <w:style w:type="paragraph" w:styleId="CommentSubject">
+  <w:style w:type="paragraph" w:styleId="Asuntodelcomentario">
     <w:name w:val="annotation subject"/>
     <w:basedOn w:val="Normal"/>
     <w:next w:val="Normal"/>
-    <w:link w:val="CommentSubjectChar"/>
+    <w:link w:val="AsuntodelcomentarioCar"/>
     <w:uiPriority w:val="99"/>
     <w:semiHidden/>
     <w:unhideWhenUsed/>
@@ -5978,10 +5972,10 @@
       <w:szCs w:val="20"/>
     </w:rPr>
   </w:style>
-  <w:style w:type="character" w:customStyle="1" w:styleId="CommentSubjectChar">
-    <w:name w:val="Comment Subject Char"/>
-    <w:basedOn w:val="DefaultParagraphFont"/>
-    <w:link w:val="CommentSubject"/>
+  <w:style w:type="character" w:customStyle="1" w:styleId="AsuntodelcomentarioCar">
+    <w:name w:val="Asunto del comentario Car"/>
+    <w:basedOn w:val="Fuentedeprrafopredeter"/>
+    <w:link w:val="Asuntodelcomentario"/>
     <w:uiPriority w:val="99"/>
     <w:semiHidden/>
     <w:rsid w:val="00F138ED"/>
@@ -5993,7 +5987,7 @@
       <w:lang w:val="en-GB"/>
     </w:rPr>
   </w:style>
-  <w:style w:type="paragraph" w:styleId="List">
+  <w:style w:type="paragraph" w:styleId="Lista">
     <w:name w:val="List"/>
     <w:basedOn w:val="Normal"/>
     <w:uiPriority w:val="99"/>
@@ -6005,9 +5999,9 @@
       <w:contextualSpacing/>
     </w:pPr>
   </w:style>
-  <w:style w:type="character" w:styleId="Strong">
+  <w:style w:type="character" w:styleId="Textoennegrita">
     <w:name w:val="Strong"/>
-    <w:basedOn w:val="DefaultParagraphFont"/>
+    <w:basedOn w:val="Fuentedeprrafopredeter"/>
     <w:uiPriority w:val="22"/>
     <w:qFormat/>
     <w:rsid w:val="00F138ED"/>
@@ -6016,9 +6010,9 @@
       <w:bCs/>
     </w:rPr>
   </w:style>
-  <w:style w:type="character" w:styleId="Hyperlink">
+  <w:style w:type="character" w:styleId="Hipervnculo">
     <w:name w:val="Hyperlink"/>
-    <w:basedOn w:val="DefaultParagraphFont"/>
+    <w:basedOn w:val="Fuentedeprrafopredeter"/>
     <w:uiPriority w:val="99"/>
     <w:unhideWhenUsed/>
     <w:rsid w:val="00F138ED"/>
@@ -6027,9 +6021,9 @@
       <w:u w:val="single"/>
     </w:rPr>
   </w:style>
-  <w:style w:type="character" w:styleId="PlaceholderText">
+  <w:style w:type="character" w:styleId="Textodelmarcadordeposicin">
     <w:name w:val="Placeholder Text"/>
-    <w:basedOn w:val="DefaultParagraphFont"/>
+    <w:basedOn w:val="Fuentedeprrafopredeter"/>
     <w:uiPriority w:val="99"/>
     <w:semiHidden/>
     <w:rsid w:val="00F138ED"/>
@@ -6039,7 +6033,7 @@
   </w:style>
   <w:style w:type="paragraph" w:customStyle="1" w:styleId="Requirement-Header">
     <w:name w:val="Requirement - Header"/>
-    <w:basedOn w:val="List"/>
+    <w:basedOn w:val="Lista"/>
     <w:next w:val="Requirement-Body"/>
     <w:qFormat/>
     <w:rsid w:val="0059559E"/>
@@ -6050,10 +6044,10 @@
       <w:ind w:left="567" w:hanging="567"/>
     </w:pPr>
   </w:style>
-  <w:style w:type="character" w:customStyle="1" w:styleId="Heading3Char">
-    <w:name w:val="Heading 3 Char"/>
-    <w:basedOn w:val="DefaultParagraphFont"/>
-    <w:link w:val="Heading3"/>
+  <w:style w:type="character" w:customStyle="1" w:styleId="Ttulo3Car">
+    <w:name w:val="Título 3 Car"/>
+    <w:basedOn w:val="Fuentedeprrafopredeter"/>
+    <w:link w:val="Ttulo3"/>
     <w:uiPriority w:val="9"/>
     <w:rsid w:val="00F138ED"/>
     <w:rPr>
@@ -6064,7 +6058,7 @@
       <w:lang w:val="en-GB"/>
     </w:rPr>
   </w:style>
-  <w:style w:type="paragraph" w:styleId="ListNumber">
+  <w:style w:type="paragraph" w:styleId="Listaconnmeros">
     <w:name w:val="List Number"/>
     <w:basedOn w:val="Normal"/>
     <w:uiPriority w:val="99"/>
@@ -6078,11 +6072,11 @@
       <w:contextualSpacing/>
     </w:pPr>
   </w:style>
-  <w:style w:type="paragraph" w:styleId="Title">
+  <w:style w:type="paragraph" w:styleId="Ttulo">
     <w:name w:val="Title"/>
     <w:basedOn w:val="Normal"/>
     <w:next w:val="Normal"/>
-    <w:link w:val="TitleChar"/>
+    <w:link w:val="TtuloCar"/>
     <w:uiPriority w:val="10"/>
     <w:qFormat/>
     <w:rsid w:val="00F138ED"/>
@@ -6103,10 +6097,10 @@
       <w:szCs w:val="56"/>
     </w:rPr>
   </w:style>
-  <w:style w:type="character" w:customStyle="1" w:styleId="TitleChar">
-    <w:name w:val="Title Char"/>
-    <w:basedOn w:val="DefaultParagraphFont"/>
-    <w:link w:val="Title"/>
+  <w:style w:type="character" w:customStyle="1" w:styleId="TtuloCar">
+    <w:name w:val="Título Car"/>
+    <w:basedOn w:val="Fuentedeprrafopredeter"/>
+    <w:link w:val="Ttulo"/>
     <w:uiPriority w:val="10"/>
     <w:rsid w:val="00F138ED"/>
     <w:rPr>
@@ -6118,9 +6112,9 @@
       <w:lang w:val="en-GB"/>
     </w:rPr>
   </w:style>
-  <w:style w:type="character" w:styleId="Mention">
+  <w:style w:type="character" w:customStyle="1" w:styleId="Mention">
     <w:name w:val="Mention"/>
-    <w:basedOn w:val="DefaultParagraphFont"/>
+    <w:basedOn w:val="Fuentedeprrafopredeter"/>
     <w:uiPriority w:val="99"/>
     <w:unhideWhenUsed/>
     <w:rsid w:val="00F138ED"/>
@@ -6133,7 +6127,7 @@
 </file>
 
 <file path=word/glossary/document.xml><?xml version="1.0" encoding="utf-8"?>
-<w:glossaryDocument xmlns:wpc="http://schemas.microsoft.com/office/word/2010/wordprocessingCanvas" xmlns:cx="http://schemas.microsoft.com/office/drawing/2014/chartex" xmlns:cx1="http://schemas.microsoft.com/office/drawing/2015/9/8/chartex" xmlns:cx2="http://schemas.microsoft.com/office/drawing/2015/10/21/chartex" xmlns:cx3="http://schemas.microsoft.com/office/drawing/2016/5/9/chartex" xmlns:cx4="http://schemas.microsoft.com/office/drawing/2016/5/10/chartex" xmlns:cx5="http://schemas.microsoft.com/office/drawing/2016/5/11/chartex" xmlns:cx6="http://schemas.microsoft.com/office/drawing/2016/5/12/chartex" xmlns:cx7="http://schemas.microsoft.com/office/drawing/2016/5/13/chartex" xmlns:cx8="http://schemas.microsoft.com/office/drawing/2016/5/14/chartex" xmlns:mc="http://schemas.openxmlformats.org/markup-compatibility/2006" xmlns:aink="http://schemas.microsoft.com/office/drawing/2016/ink" xmlns:am3d="http://schemas.microsoft.com/office/drawing/2017/model3d" xmlns:o="urn:schemas-microsoft-com:office:office" xmlns:oel="http://schemas.microsoft.com/office/2019/extlst" xmlns:r="http://schemas.openxmlformats.org/officeDocument/2006/relationships" xmlns:m="http://schemas.openxmlformats.org/officeDocument/2006/math" xmlns:v="urn:schemas-microsoft-com:vml" xmlns:wp14="http://schemas.microsoft.com/office/word/2010/wordprocessingDrawing" xmlns:wp="http://schemas.openxmlformats.org/drawingml/2006/wordprocessingDrawing" xmlns:w10="urn:schemas-microsoft-com:office:word" xmlns:w="http://schemas.openxmlformats.org/wordprocessingml/2006/main" xmlns:w14="http://schemas.microsoft.com/office/word/2010/wordml" xmlns:w15="http://schemas.microsoft.com/office/word/2012/wordml" xmlns:w16cex="http://schemas.microsoft.com/office/word/2018/wordml/cex" xmlns:w16cid="http://schemas.microsoft.com/office/word/2016/wordml/cid" xmlns:w16="http://schemas.microsoft.com/office/word/2018/wordml" xmlns:w16du="http://schemas.microsoft.com/office/word/2023/wordml/word16du" xmlns:w16sdtdh="http://schemas.microsoft.com/office/word/2020/wordml/sdtdatahash" xmlns:w16sdtfl="http://schemas.microsoft.com/office/word/2024/wordml/sdtformatlock" xmlns:w16se="http://schemas.microsoft.com/office/word/2015/wordml/symex" xmlns:wpg="http://schemas.microsoft.com/office/word/2010/wordprocessingGroup" xmlns:wpi="http://schemas.microsoft.com/office/word/2010/wordprocessingInk" xmlns:wne="http://schemas.microsoft.com/office/word/2006/wordml" xmlns:wps="http://schemas.microsoft.com/office/word/2010/wordprocessingShape" mc:Ignorable="w14 w15 w16se w16cid w16 w16cex w16sdtdh w16sdtfl w16du wp14">
+<w:glossaryDocument xmlns:wpc="http://schemas.microsoft.com/office/word/2010/wordprocessingCanvas" xmlns:cx="http://schemas.microsoft.com/office/drawing/2014/chartex" xmlns:mc="http://schemas.openxmlformats.org/markup-compatibility/2006" xmlns:o="urn:schemas-microsoft-com:office:office" xmlns:r="http://schemas.openxmlformats.org/officeDocument/2006/relationships" xmlns:m="http://schemas.openxmlformats.org/officeDocument/2006/math" xmlns:v="urn:schemas-microsoft-com:vml" xmlns:wp14="http://schemas.microsoft.com/office/word/2010/wordprocessingDrawing" xmlns:wp="http://schemas.openxmlformats.org/drawingml/2006/wordprocessingDrawing" xmlns:w10="urn:schemas-microsoft-com:office:word" xmlns:w="http://schemas.openxmlformats.org/wordprocessingml/2006/main" xmlns:w14="http://schemas.microsoft.com/office/word/2010/wordml" xmlns:w15="http://schemas.microsoft.com/office/word/2012/wordml" xmlns:w16se="http://schemas.microsoft.com/office/word/2015/wordml/symex" xmlns:wpg="http://schemas.microsoft.com/office/word/2010/wordprocessingGroup" xmlns:wpi="http://schemas.microsoft.com/office/word/2010/wordprocessingInk" xmlns:wne="http://schemas.microsoft.com/office/word/2006/wordml" xmlns:wps="http://schemas.microsoft.com/office/word/2010/wordprocessingShape" mc:Ignorable="w14 w15 w16se wp14">
   <w:docParts>
     <w:docPart>
       <w:docPartPr>
@@ -6157,7 +6151,7 @@
           </w:pPr>
           <w:r>
             <w:rPr>
-              <w:rStyle w:val="PlaceholderText"/>
+              <w:rStyle w:val="Textodelmarcadordeposicin"/>
             </w:rPr>
             <w:t>Haga clic o pulse aquí para escribir texto.</w:t>
           </w:r>
@@ -6186,7 +6180,7 @@
           </w:pPr>
           <w:r>
             <w:rPr>
-              <w:rStyle w:val="PlaceholderText"/>
+              <w:rStyle w:val="Textodelmarcadordeposicin"/>
             </w:rPr>
             <w:t>Haga clic o pulse aquí para escribir texto.</w:t>
           </w:r>
@@ -6215,7 +6209,7 @@
           </w:pPr>
           <w:r>
             <w:rPr>
-              <w:rStyle w:val="PlaceholderText"/>
+              <w:rStyle w:val="Textodelmarcadordeposicin"/>
             </w:rPr>
             <w:t>Haga clic o pulse aquí para escribir texto.</w:t>
           </w:r>
@@ -6244,7 +6238,7 @@
           </w:pPr>
           <w:r>
             <w:rPr>
-              <w:rStyle w:val="PlaceholderText"/>
+              <w:rStyle w:val="Textodelmarcadordeposicin"/>
             </w:rPr>
             <w:t>Haga clic o pulse aquí para escribir texto.</w:t>
           </w:r>
@@ -6273,7 +6267,7 @@
           </w:pPr>
           <w:r>
             <w:rPr>
-              <w:rStyle w:val="PlaceholderText"/>
+              <w:rStyle w:val="Textodelmarcadordeposicin"/>
             </w:rPr>
             <w:t>Haga clic o pulse aquí para escribir texto.</w:t>
           </w:r>
@@ -6302,7 +6296,7 @@
           </w:pPr>
           <w:r>
             <w:rPr>
-              <w:rStyle w:val="PlaceholderText"/>
+              <w:rStyle w:val="Textodelmarcadordeposicin"/>
             </w:rPr>
             <w:t>Haga clic o pulse aquí para escribir texto.</w:t>
           </w:r>
@@ -6331,7 +6325,7 @@
           </w:pPr>
           <w:r>
             <w:rPr>
-              <w:rStyle w:val="PlaceholderText"/>
+              <w:rStyle w:val="Textodelmarcadordeposicin"/>
             </w:rPr>
             <w:t>Haga clic o pulse aquí para escribir texto.</w:t>
           </w:r>
@@ -6360,7 +6354,7 @@
           </w:pPr>
           <w:r>
             <w:rPr>
-              <w:rStyle w:val="PlaceholderText"/>
+              <w:rStyle w:val="Textodelmarcadordeposicin"/>
             </w:rPr>
             <w:t>Haga clic o pulse aquí para escribir texto.</w:t>
           </w:r>
@@ -6389,7 +6383,7 @@
           </w:pPr>
           <w:r>
             <w:rPr>
-              <w:rStyle w:val="PlaceholderText"/>
+              <w:rStyle w:val="Textodelmarcadordeposicin"/>
             </w:rPr>
             <w:t>Haga clic o pulse aquí para escribir texto.</w:t>
           </w:r>
@@ -6418,7 +6412,7 @@
           </w:pPr>
           <w:r>
             <w:rPr>
-              <w:rStyle w:val="PlaceholderText"/>
+              <w:rStyle w:val="Textodelmarcadordeposicin"/>
             </w:rPr>
             <w:t>Haga clic o pulse aquí para escribir texto.</w:t>
           </w:r>
@@ -6447,7 +6441,7 @@
           </w:pPr>
           <w:r>
             <w:rPr>
-              <w:rStyle w:val="PlaceholderText"/>
+              <w:rStyle w:val="Textodelmarcadordeposicin"/>
             </w:rPr>
             <w:t>Haga clic o pulse aquí para escribir texto.</w:t>
           </w:r>
@@ -6476,7 +6470,7 @@
           </w:pPr>
           <w:r>
             <w:rPr>
-              <w:rStyle w:val="PlaceholderText"/>
+              <w:rStyle w:val="Textodelmarcadordeposicin"/>
             </w:rPr>
             <w:t>Haga clic o pulse aquí para escribir texto.</w:t>
           </w:r>
@@ -6505,7 +6499,7 @@
           </w:pPr>
           <w:r>
             <w:rPr>
-              <w:rStyle w:val="PlaceholderText"/>
+              <w:rStyle w:val="Textodelmarcadordeposicin"/>
             </w:rPr>
             <w:t>Haga clic o pulse aquí para escribir texto.</w:t>
           </w:r>
@@ -6534,7 +6528,7 @@
           </w:pPr>
           <w:r>
             <w:rPr>
-              <w:rStyle w:val="PlaceholderText"/>
+              <w:rStyle w:val="Textodelmarcadordeposicin"/>
             </w:rPr>
             <w:t>Haga clic o pulse aquí para escribir texto.</w:t>
           </w:r>
@@ -6563,7 +6557,7 @@
           </w:pPr>
           <w:r>
             <w:rPr>
-              <w:rStyle w:val="PlaceholderText"/>
+              <w:rStyle w:val="Textodelmarcadordeposicin"/>
             </w:rPr>
             <w:t>Haga clic o pulse aquí para escribir texto.</w:t>
           </w:r>
@@ -6592,7 +6586,7 @@
           </w:pPr>
           <w:r>
             <w:rPr>
-              <w:rStyle w:val="PlaceholderText"/>
+              <w:rStyle w:val="Textodelmarcadordeposicin"/>
             </w:rPr>
             <w:t>Haga clic o pulse aquí para escribir texto.</w:t>
           </w:r>
@@ -6621,7 +6615,7 @@
           </w:pPr>
           <w:r>
             <w:rPr>
-              <w:rStyle w:val="PlaceholderText"/>
+              <w:rStyle w:val="Textodelmarcadordeposicin"/>
             </w:rPr>
             <w:t>Haga clic o pulse aquí para escribir texto.</w:t>
           </w:r>
@@ -6650,7 +6644,7 @@
           </w:pPr>
           <w:r>
             <w:rPr>
-              <w:rStyle w:val="PlaceholderText"/>
+              <w:rStyle w:val="Textodelmarcadordeposicin"/>
             </w:rPr>
             <w:t>Haga clic o pulse aquí para escribir texto.</w:t>
           </w:r>
@@ -6679,7 +6673,7 @@
           </w:pPr>
           <w:r>
             <w:rPr>
-              <w:rStyle w:val="PlaceholderText"/>
+              <w:rStyle w:val="Textodelmarcadordeposicin"/>
             </w:rPr>
             <w:t>Haga clic o pulse aquí para escribir texto.</w:t>
           </w:r>
@@ -6708,7 +6702,7 @@
           </w:pPr>
           <w:r>
             <w:rPr>
-              <w:rStyle w:val="PlaceholderText"/>
+              <w:rStyle w:val="Textodelmarcadordeposicin"/>
             </w:rPr>
             <w:t>Haga clic o pulse aquí para escribir texto.</w:t>
           </w:r>
@@ -6737,7 +6731,7 @@
           </w:pPr>
           <w:r>
             <w:rPr>
-              <w:rStyle w:val="PlaceholderText"/>
+              <w:rStyle w:val="Textodelmarcadordeposicin"/>
             </w:rPr>
             <w:t>Haga clic o pulse aquí para escribir texto.</w:t>
           </w:r>
@@ -6766,7 +6760,7 @@
           </w:pPr>
           <w:r>
             <w:rPr>
-              <w:rStyle w:val="PlaceholderText"/>
+              <w:rStyle w:val="Textodelmarcadordeposicin"/>
             </w:rPr>
             <w:t>Haga clic o pulse aquí para escribir texto.</w:t>
           </w:r>
@@ -6795,7 +6789,7 @@
           </w:pPr>
           <w:r>
             <w:rPr>
-              <w:rStyle w:val="PlaceholderText"/>
+              <w:rStyle w:val="Textodelmarcadordeposicin"/>
             </w:rPr>
             <w:t>Haga clic o pulse aquí para escribir texto.</w:t>
           </w:r>
@@ -6824,7 +6818,7 @@
           </w:pPr>
           <w:r>
             <w:rPr>
-              <w:rStyle w:val="PlaceholderText"/>
+              <w:rStyle w:val="Textodelmarcadordeposicin"/>
             </w:rPr>
             <w:t>Haga clic o pulse aquí para escribir texto.</w:t>
           </w:r>
@@ -6853,7 +6847,7 @@
           </w:pPr>
           <w:r>
             <w:rPr>
-              <w:rStyle w:val="PlaceholderText"/>
+              <w:rStyle w:val="Textodelmarcadordeposicin"/>
             </w:rPr>
             <w:t>Haga clic o pulse aquí para escribir texto.</w:t>
           </w:r>
@@ -6882,7 +6876,7 @@
           </w:pPr>
           <w:r>
             <w:rPr>
-              <w:rStyle w:val="PlaceholderText"/>
+              <w:rStyle w:val="Textodelmarcadordeposicin"/>
             </w:rPr>
             <w:t>Haga clic o pulse aquí para escribir texto.</w:t>
           </w:r>
@@ -6911,7 +6905,7 @@
           </w:pPr>
           <w:r>
             <w:rPr>
-              <w:rStyle w:val="PlaceholderText"/>
+              <w:rStyle w:val="Textodelmarcadordeposicin"/>
             </w:rPr>
             <w:t>Haga clic o pulse aquí para escribir texto.</w:t>
           </w:r>
@@ -6940,7 +6934,7 @@
           </w:pPr>
           <w:r>
             <w:rPr>
-              <w:rStyle w:val="PlaceholderText"/>
+              <w:rStyle w:val="Textodelmarcadordeposicin"/>
             </w:rPr>
             <w:t>Haga clic o pulse aquí para escribir texto.</w:t>
           </w:r>
@@ -6969,7 +6963,7 @@
           </w:pPr>
           <w:r>
             <w:rPr>
-              <w:rStyle w:val="PlaceholderText"/>
+              <w:rStyle w:val="Textodelmarcadordeposicin"/>
             </w:rPr>
             <w:t>Haga clic o pulse aquí para escribir texto.</w:t>
           </w:r>
@@ -6998,7 +6992,7 @@
           </w:pPr>
           <w:r>
             <w:rPr>
-              <w:rStyle w:val="PlaceholderText"/>
+              <w:rStyle w:val="Textodelmarcadordeposicin"/>
             </w:rPr>
             <w:t>Haga clic o pulse aquí para escribir texto.</w:t>
           </w:r>
@@ -7027,7 +7021,7 @@
           </w:pPr>
           <w:r>
             <w:rPr>
-              <w:rStyle w:val="PlaceholderText"/>
+              <w:rStyle w:val="Textodelmarcadordeposicin"/>
             </w:rPr>
             <w:t>Haga clic o pulse aquí para escribir texto.</w:t>
           </w:r>
@@ -7056,7 +7050,7 @@
           </w:pPr>
           <w:r>
             <w:rPr>
-              <w:rStyle w:val="PlaceholderText"/>
+              <w:rStyle w:val="Textodelmarcadordeposicin"/>
             </w:rPr>
             <w:t>Haga clic o pulse aquí para escribir texto.</w:t>
           </w:r>
@@ -7085,7 +7079,7 @@
           </w:pPr>
           <w:r>
             <w:rPr>
-              <w:rStyle w:val="PlaceholderText"/>
+              <w:rStyle w:val="Textodelmarcadordeposicin"/>
             </w:rPr>
             <w:t>Haga clic o pulse aquí para escribir texto.</w:t>
           </w:r>
@@ -7114,7 +7108,7 @@
           </w:pPr>
           <w:r>
             <w:rPr>
-              <w:rStyle w:val="PlaceholderText"/>
+              <w:rStyle w:val="Textodelmarcadordeposicin"/>
             </w:rPr>
             <w:t>Haga clic o pulse aquí para escribir texto.</w:t>
           </w:r>
@@ -7143,7 +7137,7 @@
           </w:pPr>
           <w:r>
             <w:rPr>
-              <w:rStyle w:val="PlaceholderText"/>
+              <w:rStyle w:val="Textodelmarcadordeposicin"/>
             </w:rPr>
             <w:t>Haga clic o pulse aquí para escribir texto.</w:t>
           </w:r>
@@ -7172,7 +7166,7 @@
           </w:pPr>
           <w:r>
             <w:rPr>
-              <w:rStyle w:val="PlaceholderText"/>
+              <w:rStyle w:val="Textodelmarcadordeposicin"/>
             </w:rPr>
             <w:t>Haga clic o pulse aquí para escribir texto.</w:t>
           </w:r>
@@ -7201,7 +7195,7 @@
           </w:pPr>
           <w:r>
             <w:rPr>
-              <w:rStyle w:val="PlaceholderText"/>
+              <w:rStyle w:val="Textodelmarcadordeposicin"/>
             </w:rPr>
             <w:t>Haga clic o pulse aquí para escribir texto.</w:t>
           </w:r>
@@ -7230,7 +7224,7 @@
           </w:pPr>
           <w:r>
             <w:rPr>
-              <w:rStyle w:val="PlaceholderText"/>
+              <w:rStyle w:val="Textodelmarcadordeposicin"/>
             </w:rPr>
             <w:t>Haga clic o pulse aquí para escribir texto.</w:t>
           </w:r>
@@ -7259,7 +7253,7 @@
           </w:pPr>
           <w:r>
             <w:rPr>
-              <w:rStyle w:val="PlaceholderText"/>
+              <w:rStyle w:val="Textodelmarcadordeposicin"/>
             </w:rPr>
             <w:t>Haga clic o pulse aquí para escribir texto.</w:t>
           </w:r>
@@ -7288,7 +7282,7 @@
           </w:pPr>
           <w:r>
             <w:rPr>
-              <w:rStyle w:val="PlaceholderText"/>
+              <w:rStyle w:val="Textodelmarcadordeposicin"/>
             </w:rPr>
             <w:t>Haga clic o pulse aquí para escribir texto.</w:t>
           </w:r>
@@ -7317,7 +7311,7 @@
           </w:pPr>
           <w:r>
             <w:rPr>
-              <w:rStyle w:val="PlaceholderText"/>
+              <w:rStyle w:val="Textodelmarcadordeposicin"/>
             </w:rPr>
             <w:t>Haga clic o pulse aquí para escribir texto.</w:t>
           </w:r>
@@ -7329,7 +7323,7 @@
 </file>
 
 <file path=word/glossary/fontTable.xml><?xml version="1.0" encoding="utf-8"?>
-<w:fonts xmlns:mc="http://schemas.openxmlformats.org/markup-compatibility/2006" xmlns:r="http://schemas.openxmlformats.org/officeDocument/2006/relationships" xmlns:w="http://schemas.openxmlformats.org/wordprocessingml/2006/main" xmlns:w14="http://schemas.microsoft.com/office/word/2010/wordml" xmlns:w15="http://schemas.microsoft.com/office/word/2012/wordml" xmlns:w16cex="http://schemas.microsoft.com/office/word/2018/wordml/cex" xmlns:w16cid="http://schemas.microsoft.com/office/word/2016/wordml/cid" xmlns:w16="http://schemas.microsoft.com/office/word/2018/wordml" xmlns:w16du="http://schemas.microsoft.com/office/word/2023/wordml/word16du" xmlns:w16sdtdh="http://schemas.microsoft.com/office/word/2020/wordml/sdtdatahash" xmlns:w16sdtfl="http://schemas.microsoft.com/office/word/2024/wordml/sdtformatlock" xmlns:w16se="http://schemas.microsoft.com/office/word/2015/wordml/symex" mc:Ignorable="w14 w15 w16se w16cid w16 w16cex w16sdtdh w16sdtfl w16du">
+<w:fonts xmlns:mc="http://schemas.openxmlformats.org/markup-compatibility/2006" xmlns:r="http://schemas.openxmlformats.org/officeDocument/2006/relationships" xmlns:w="http://schemas.openxmlformats.org/wordprocessingml/2006/main" xmlns:w14="http://schemas.microsoft.com/office/word/2010/wordml" xmlns:w15="http://schemas.microsoft.com/office/word/2012/wordml" xmlns:w16se="http://schemas.microsoft.com/office/word/2015/wordml/symex" mc:Ignorable="w14 w15 w16se">
   <w:font w:name="Wingdings">
     <w:panose1 w:val="05000000000000000000"/>
     <w:charset w:val="02"/>
@@ -7402,29 +7396,17 @@
     <w:pitch w:val="variable"/>
     <w:sig w:usb0="E00002FF" w:usb1="2AC7FDFF" w:usb2="00000016" w:usb3="00000000" w:csb0="0002009F" w:csb1="00000000"/>
   </w:font>
-  <w:font w:name="Aptos">
-    <w:charset w:val="00"/>
-    <w:family w:val="swiss"/>
-    <w:pitch w:val="variable"/>
-    <w:sig w:usb0="20000287" w:usb1="00000003" w:usb2="00000000" w:usb3="00000000" w:csb0="0000019F" w:csb1="00000000"/>
-  </w:font>
   <w:font w:name="Yu Mincho">
     <w:charset w:val="80"/>
     <w:family w:val="roman"/>
     <w:pitch w:val="variable"/>
     <w:sig w:usb0="800002E7" w:usb1="2AC7FCFF" w:usb2="00000012" w:usb3="00000000" w:csb0="0002009F" w:csb1="00000000"/>
   </w:font>
-  <w:font w:name="Aptos Display">
-    <w:charset w:val="00"/>
-    <w:family w:val="swiss"/>
-    <w:pitch w:val="variable"/>
-    <w:sig w:usb0="20000287" w:usb1="00000003" w:usb2="00000000" w:usb3="00000000" w:csb0="0000019F" w:csb1="00000000"/>
-  </w:font>
 </w:fonts>
 </file>
 
 <file path=word/glossary/settings.xml><?xml version="1.0" encoding="utf-8"?>
-<w:settings xmlns:mc="http://schemas.openxmlformats.org/markup-compatibility/2006" xmlns:o="urn:schemas-microsoft-com:office:office" xmlns:r="http://schemas.openxmlformats.org/officeDocument/2006/relationships" xmlns:m="http://schemas.openxmlformats.org/officeDocument/2006/math" xmlns:v="urn:schemas-microsoft-com:vml" xmlns:w10="urn:schemas-microsoft-com:office:word" xmlns:w="http://schemas.openxmlformats.org/wordprocessingml/2006/main" xmlns:w14="http://schemas.microsoft.com/office/word/2010/wordml" xmlns:w15="http://schemas.microsoft.com/office/word/2012/wordml" xmlns:w16cex="http://schemas.microsoft.com/office/word/2018/wordml/cex" xmlns:w16cid="http://schemas.microsoft.com/office/word/2016/wordml/cid" xmlns:w16="http://schemas.microsoft.com/office/word/2018/wordml" xmlns:w16du="http://schemas.microsoft.com/office/word/2023/wordml/word16du" xmlns:w16sdtdh="http://schemas.microsoft.com/office/word/2020/wordml/sdtdatahash" xmlns:w16sdtfl="http://schemas.microsoft.com/office/word/2024/wordml/sdtformatlock" xmlns:w16se="http://schemas.microsoft.com/office/word/2015/wordml/symex" xmlns:sl="http://schemas.openxmlformats.org/schemaLibrary/2006/main" mc:Ignorable="w14 w15 w16se w16cid w16 w16cex w16sdtdh w16sdtfl w16du">
+<w:settings xmlns:mc="http://schemas.openxmlformats.org/markup-compatibility/2006" xmlns:o="urn:schemas-microsoft-com:office:office" xmlns:r="http://schemas.openxmlformats.org/officeDocument/2006/relationships" xmlns:m="http://schemas.openxmlformats.org/officeDocument/2006/math" xmlns:v="urn:schemas-microsoft-com:vml" xmlns:w10="urn:schemas-microsoft-com:office:word" xmlns:w="http://schemas.openxmlformats.org/wordprocessingml/2006/main" xmlns:w14="http://schemas.microsoft.com/office/word/2010/wordml" xmlns:w15="http://schemas.microsoft.com/office/word/2012/wordml" xmlns:w16se="http://schemas.microsoft.com/office/word/2015/wordml/symex" xmlns:sl="http://schemas.openxmlformats.org/schemaLibrary/2006/main" mc:Ignorable="w14 w15 w16se">
   <w:view w:val="normal"/>
   <w:revisionView w:inkAnnotations="0"/>
   <w:defaultTabStop w:val="708"/>
@@ -7437,7 +7419,6 @@
     <w:compatSetting w:name="enableOpenTypeFeatures" w:uri="http://schemas.microsoft.com/office/word" w:val="1"/>
     <w:compatSetting w:name="doNotFlipMirrorIndents" w:uri="http://schemas.microsoft.com/office/word" w:val="1"/>
     <w:compatSetting w:name="differentiateMultirowTableHeaders" w:uri="http://schemas.microsoft.com/office/word" w:val="1"/>
-    <w:compatSetting w:name="useWord2013TrackBottomHyphenation" w:uri="http://schemas.microsoft.com/office/word" w:val="0"/>
   </w:compat>
   <w:rsids>
     <w:rsidRoot w:val="004D7778"/>
@@ -7464,6 +7445,7 @@
     <w:rsid w:val="00953D97"/>
     <w:rsid w:val="009D5AF9"/>
     <w:rsid w:val="00A222AC"/>
+    <w:rsid w:val="00AB4609"/>
     <w:rsid w:val="00BA1063"/>
     <w:rsid w:val="00BE6430"/>
     <w:rsid w:val="00C42E76"/>
@@ -7500,14 +7482,14 @@
   </m:mathPr>
   <w:themeFontLang w:val="es-ES" w:eastAsia="ja-JP" w:bidi="ar-SA"/>
   <w:clrSchemeMapping w:bg1="light1" w:t1="dark1" w:bg2="light2" w:t2="dark2" w:accent1="accent1" w:accent2="accent2" w:accent3="accent3" w:accent4="accent4" w:accent5="accent5" w:accent6="accent6" w:hyperlink="hyperlink" w:followedHyperlink="followedHyperlink"/>
-  <w:decimalSymbol w:val="."/>
-  <w:listSeparator w:val=","/>
+  <w:decimalSymbol w:val=","/>
+  <w:listSeparator w:val=";"/>
   <w15:chartTrackingRefBased/>
 </w:settings>
 </file>
 
 <file path=word/glossary/styles.xml><?xml version="1.0" encoding="utf-8"?>
-<w:styles xmlns:mc="http://schemas.openxmlformats.org/markup-compatibility/2006" xmlns:r="http://schemas.openxmlformats.org/officeDocument/2006/relationships" xmlns:w="http://schemas.openxmlformats.org/wordprocessingml/2006/main" xmlns:w14="http://schemas.microsoft.com/office/word/2010/wordml" xmlns:w15="http://schemas.microsoft.com/office/word/2012/wordml" xmlns:w16cex="http://schemas.microsoft.com/office/word/2018/wordml/cex" xmlns:w16cid="http://schemas.microsoft.com/office/word/2016/wordml/cid" xmlns:w16="http://schemas.microsoft.com/office/word/2018/wordml" xmlns:w16du="http://schemas.microsoft.com/office/word/2023/wordml/word16du" xmlns:w16sdtdh="http://schemas.microsoft.com/office/word/2020/wordml/sdtdatahash" xmlns:w16sdtfl="http://schemas.microsoft.com/office/word/2024/wordml/sdtformatlock" xmlns:w16se="http://schemas.microsoft.com/office/word/2015/wordml/symex" mc:Ignorable="w14 w15 w16se w16cid w16 w16cex w16sdtdh w16sdtfl w16du">
+<w:styles xmlns:mc="http://schemas.openxmlformats.org/markup-compatibility/2006" xmlns:r="http://schemas.openxmlformats.org/officeDocument/2006/relationships" xmlns:w="http://schemas.openxmlformats.org/wordprocessingml/2006/main" xmlns:w14="http://schemas.microsoft.com/office/word/2010/wordml" xmlns:w15="http://schemas.microsoft.com/office/word/2012/wordml" xmlns:w16se="http://schemas.microsoft.com/office/word/2015/wordml/symex" mc:Ignorable="w14 w15 w16se">
   <w:docDefaults>
     <w:rPrDefault>
       <w:rPr>
@@ -7525,7 +7507,7 @@
       </w:pPr>
     </w:pPrDefault>
   </w:docDefaults>
-  <w:latentStyles w:defLockedState="0" w:defUIPriority="99" w:defSemiHidden="0" w:defUnhideWhenUsed="0" w:defQFormat="0" w:count="376">
+  <w:latentStyles w:defLockedState="0" w:defUIPriority="99" w:defSemiHidden="0" w:defUnhideWhenUsed="0" w:defQFormat="0" w:count="371">
     <w:lsdException w:name="Normal" w:uiPriority="0" w:qFormat="1"/>
     <w:lsdException w:name="heading 1" w:uiPriority="9" w:qFormat="1"/>
     <w:lsdException w:name="heading 2" w:semiHidden="1" w:uiPriority="9" w:unhideWhenUsed="1" w:qFormat="1"/>
@@ -7897,23 +7879,18 @@
     <w:lsdException w:name="List Table 5 Dark Accent 6" w:uiPriority="50"/>
     <w:lsdException w:name="List Table 6 Colorful Accent 6" w:uiPriority="51"/>
     <w:lsdException w:name="List Table 7 Colorful Accent 6" w:uiPriority="52"/>
-    <w:lsdException w:name="Mention" w:semiHidden="1" w:unhideWhenUsed="1"/>
-    <w:lsdException w:name="Smart Hyperlink" w:semiHidden="1" w:unhideWhenUsed="1"/>
-    <w:lsdException w:name="Hashtag" w:semiHidden="1" w:unhideWhenUsed="1"/>
-    <w:lsdException w:name="Unresolved Mention" w:semiHidden="1" w:unhideWhenUsed="1"/>
-    <w:lsdException w:name="Smart Link" w:semiHidden="1" w:unhideWhenUsed="1"/>
   </w:latentStyles>
   <w:style w:type="paragraph" w:default="1" w:styleId="Normal">
     <w:name w:val="Normal"/>
     <w:qFormat/>
   </w:style>
-  <w:style w:type="character" w:default="1" w:styleId="DefaultParagraphFont">
+  <w:style w:type="character" w:default="1" w:styleId="Fuentedeprrafopredeter">
     <w:name w:val="Default Paragraph Font"/>
     <w:uiPriority w:val="1"/>
     <w:semiHidden/>
     <w:unhideWhenUsed/>
   </w:style>
-  <w:style w:type="table" w:default="1" w:styleId="TableNormal">
+  <w:style w:type="table" w:default="1" w:styleId="Tablanormal">
     <w:name w:val="Normal Table"/>
     <w:uiPriority w:val="99"/>
     <w:semiHidden/>
@@ -7928,15 +7905,15 @@
       </w:tblCellMar>
     </w:tblPr>
   </w:style>
-  <w:style w:type="numbering" w:default="1" w:styleId="NoList">
+  <w:style w:type="numbering" w:default="1" w:styleId="Sinlista">
     <w:name w:val="No List"/>
     <w:uiPriority w:val="99"/>
     <w:semiHidden/>
     <w:unhideWhenUsed/>
   </w:style>
-  <w:style w:type="character" w:styleId="PlaceholderText">
+  <w:style w:type="character" w:styleId="Textodelmarcadordeposicin">
     <w:name w:val="Placeholder Text"/>
-    <w:basedOn w:val="DefaultParagraphFont"/>
+    <w:basedOn w:val="Fuentedeprrafopredeter"/>
     <w:uiPriority w:val="99"/>
     <w:semiHidden/>
     <w:rsid w:val="009D5AF9"/>
@@ -8360,7 +8337,7 @@
 </file>
 
 <file path=word/glossary/webSettings.xml><?xml version="1.0" encoding="utf-8"?>
-<w:webSettings xmlns:mc="http://schemas.openxmlformats.org/markup-compatibility/2006" xmlns:r="http://schemas.openxmlformats.org/officeDocument/2006/relationships" xmlns:w="http://schemas.openxmlformats.org/wordprocessingml/2006/main" xmlns:w14="http://schemas.microsoft.com/office/word/2010/wordml" xmlns:w15="http://schemas.microsoft.com/office/word/2012/wordml" xmlns:w16cex="http://schemas.microsoft.com/office/word/2018/wordml/cex" xmlns:w16cid="http://schemas.microsoft.com/office/word/2016/wordml/cid" xmlns:w16="http://schemas.microsoft.com/office/word/2018/wordml" xmlns:w16du="http://schemas.microsoft.com/office/word/2023/wordml/word16du" xmlns:w16sdtdh="http://schemas.microsoft.com/office/word/2020/wordml/sdtdatahash" xmlns:w16sdtfl="http://schemas.microsoft.com/office/word/2024/wordml/sdtformatlock" xmlns:w16se="http://schemas.microsoft.com/office/word/2015/wordml/symex" mc:Ignorable="w14 w15 w16se w16cid w16 w16cex w16sdtdh w16sdtfl w16du">
+<w:webSettings xmlns:mc="http://schemas.openxmlformats.org/markup-compatibility/2006" xmlns:r="http://schemas.openxmlformats.org/officeDocument/2006/relationships" xmlns:w="http://schemas.openxmlformats.org/wordprocessingml/2006/main" xmlns:w14="http://schemas.microsoft.com/office/word/2010/wordml" xmlns:w15="http://schemas.microsoft.com/office/word/2012/wordml" xmlns:w16se="http://schemas.microsoft.com/office/word/2015/wordml/symex" mc:Ignorable="w14 w15 w16se">
   <w:optimizeForBrowser/>
   <w:allowPNG/>
 </w:webSettings>

</xml_diff>